<commit_message>
Change to conform with LDC tokenization
</commit_message>
<xml_diff>
--- a/doc/Event-Mention-Detection-scoring-v15.docx
+++ b/doc/Event-Mention-Detection-scoring-v15.docx
@@ -1,6 +1,6 @@
 
 <file path=word/document.xml><?xml version="1.0" encoding="utf-8"?>
-<w:document xmlns:wpc="http://schemas.microsoft.com/office/word/2010/wordprocessingCanvas" xmlns:mc="http://schemas.openxmlformats.org/markup-compatibility/2006" xmlns:o="urn:schemas-microsoft-com:office:office" xmlns:r="http://schemas.openxmlformats.org/officeDocument/2006/relationships" xmlns:m="http://schemas.openxmlformats.org/officeDocument/2006/math" xmlns:v="urn:schemas-microsoft-com:vml" xmlns:wp14="http://schemas.microsoft.com/office/word/2010/wordprocessingDrawing" xmlns:wp="http://schemas.openxmlformats.org/drawingml/2006/wordprocessingDrawing" xmlns:w10="urn:schemas-microsoft-com:office:word" xmlns:w="http://schemas.openxmlformats.org/wordprocessingml/2006/main" xmlns:w14="http://schemas.microsoft.com/office/word/2010/wordml" xmlns:wpg="http://schemas.microsoft.com/office/word/2010/wordprocessingGroup" xmlns:wpi="http://schemas.microsoft.com/office/word/2010/wordprocessingInk" xmlns:wne="http://schemas.microsoft.com/office/word/2006/wordml" xmlns:wps="http://schemas.microsoft.com/office/word/2010/wordprocessingShape" mc:Ignorable="w14 wp14">
+<w:document xmlns:wpc="http://schemas.microsoft.com/office/word/2010/wordprocessingCanvas" xmlns:mo="http://schemas.microsoft.com/office/mac/office/2008/main" xmlns:mc="http://schemas.openxmlformats.org/markup-compatibility/2006" xmlns:mv="urn:schemas-microsoft-com:mac:vml" xmlns:o="urn:schemas-microsoft-com:office:office" xmlns:r="http://schemas.openxmlformats.org/officeDocument/2006/relationships" xmlns:m="http://schemas.openxmlformats.org/officeDocument/2006/math" xmlns:v="urn:schemas-microsoft-com:vml" xmlns:wp14="http://schemas.microsoft.com/office/word/2010/wordprocessingDrawing" xmlns:wp="http://schemas.openxmlformats.org/drawingml/2006/wordprocessingDrawing" xmlns:w10="urn:schemas-microsoft-com:office:word" xmlns:w="http://schemas.openxmlformats.org/wordprocessingml/2006/main" xmlns:w14="http://schemas.microsoft.com/office/word/2010/wordml" xmlns:wpg="http://schemas.microsoft.com/office/word/2010/wordprocessingGroup" xmlns:wpi="http://schemas.microsoft.com/office/word/2010/wordprocessingInk" xmlns:wne="http://schemas.microsoft.com/office/word/2006/wordml" xmlns:wps="http://schemas.microsoft.com/office/word/2010/wordprocessingShape" mc:Ignorable="w14 wp14">
   <w:body>
     <w:p>
       <w:pPr>
@@ -11,8 +11,6 @@
           <w:szCs w:val="32"/>
         </w:rPr>
       </w:pPr>
-      <w:bookmarkStart w:id="0" w:name="_GoBack"/>
-      <w:bookmarkEnd w:id="0"/>
       <w:r>
         <w:rPr>
           <w:b/>
@@ -124,7 +122,6 @@
       <w:r>
         <w:rPr>
           <w:noProof/>
-          <w:lang w:eastAsia="ja-JP"/>
         </w:rPr>
         <w:drawing>
           <wp:inline distT="0" distB="0" distL="0" distR="0" wp14:anchorId="29F445A3" wp14:editId="1B203AFC">
@@ -273,15 +270,7 @@
         <w:footnoteReference w:id="1"/>
       </w:r>
       <w:r>
-        <w:t xml:space="preserve"> to create a gold standard annotation file.  We convert the brat annotation file to our evaluation file format.  Let us refer to the output of an event mention detection system as a system event mention file.  We require a system event mention file to be given in the same file format as the gold standard file.  The evaluator (scorer) takes the gold </w:t>
-      </w:r>
-      <w:proofErr w:type="gramStart"/>
-      <w:r>
-        <w:t>standard</w:t>
-      </w:r>
-      <w:proofErr w:type="gramEnd"/>
-      <w:r>
-        <w:t xml:space="preserve"> file and a system event mention file as input, and compares them to give a score for the system.</w:t>
+        <w:t xml:space="preserve"> to create a gold standard annotation file.  We convert the brat annotation file to our evaluation file format.  Let us refer to the output of an event mention detection system as a system event mention file.  We require a system event mention file to be given in the same file format as the gold standard file.  The evaluator (scorer) takes the gold standard file and a system event mention file as input, and compares them to give a score for the system.</w:t>
       </w:r>
     </w:p>
     <w:p>
@@ -389,24 +378,11 @@
       <w:r>
         <w:t xml:space="preserve">Second, a modern English </w:t>
       </w:r>
-      <w:proofErr w:type="spellStart"/>
-      <w:r>
-        <w:t>tokenizer</w:t>
-      </w:r>
-      <w:proofErr w:type="spellEnd"/>
-      <w:r>
-        <w:t xml:space="preserve"> is </w:t>
-      </w:r>
-      <w:r>
-        <w:t xml:space="preserve">basically reliable enough to help human annotators correct (or rethink at least) their event mention annotation, particularly in the relatively unstable process of their creating the gold standard together.  This is not only about trivial annotation errors (e.g., </w:t>
-      </w:r>
-      <w:proofErr w:type="spellStart"/>
-      <w:r>
-        <w:t>misselection</w:t>
-      </w:r>
-      <w:proofErr w:type="spellEnd"/>
-      <w:r>
-        <w:t xml:space="preserve"> of a span with extra whitespace in their web browser) but also about linguistically questionable event mentions.</w:t>
+      <w:r>
+        <w:t xml:space="preserve">tokenizer is </w:t>
+      </w:r>
+      <w:r>
+        <w:t>basically reliable enough to help human annotators correct (or rethink at least) their event mention annotation, particularly in the relatively unstable process of their creating the gold standard together.  This is not only about trivial annotation errors (e.g., misselection of a span with extra whitespace in their web browser) but also about linguistically questionable event mentions.</w:t>
       </w:r>
       <w:r>
         <w:t xml:space="preserve">  We will give an</w:t>
@@ -427,15 +403,7 @@
         <w:t>The inpu</w:t>
       </w:r>
       <w:r>
-        <w:t xml:space="preserve">t and output of our </w:t>
-      </w:r>
-      <w:proofErr w:type="spellStart"/>
-      <w:r>
-        <w:t>tokenizer</w:t>
-      </w:r>
-      <w:proofErr w:type="spellEnd"/>
-      <w:r>
-        <w:t xml:space="preserve"> are</w:t>
+        <w:t>t and output of our tokenizer are</w:t>
       </w:r>
       <w:r>
         <w:t xml:space="preserve"> defined as follows.</w:t>
@@ -446,16 +414,8 @@
         <w:rPr>
           <w:b/>
         </w:rPr>
-        <w:t xml:space="preserve">Input of the </w:t>
-      </w:r>
-      <w:proofErr w:type="spellStart"/>
-      <w:r>
-        <w:rPr>
-          <w:b/>
-        </w:rPr>
-        <w:t>tokenizer</w:t>
-      </w:r>
-      <w:proofErr w:type="spellEnd"/>
+        <w:t>Input of the tokenizer</w:t>
+      </w:r>
       <w:r>
         <w:t>:</w:t>
       </w:r>
@@ -504,16 +464,8 @@
         <w:rPr>
           <w:b/>
         </w:rPr>
-        <w:t xml:space="preserve">put of the </w:t>
-      </w:r>
-      <w:proofErr w:type="spellStart"/>
-      <w:r>
-        <w:rPr>
-          <w:b/>
-        </w:rPr>
-        <w:t>tokenizer</w:t>
-      </w:r>
-      <w:proofErr w:type="spellEnd"/>
+        <w:t>put of the tokenizer</w:t>
+      </w:r>
       <w:r>
         <w:t xml:space="preserve">: </w:t>
       </w:r>
@@ -527,15 +479,7 @@
         <w:t>s</w:t>
       </w:r>
       <w:r>
-        <w:t xml:space="preserve"> (.</w:t>
-      </w:r>
-      <w:proofErr w:type="spellStart"/>
-      <w:r>
-        <w:t>tkn</w:t>
-      </w:r>
-      <w:proofErr w:type="spellEnd"/>
-      <w:r>
-        <w:t>)</w:t>
+        <w:t xml:space="preserve"> (.tkn)</w:t>
       </w:r>
     </w:p>
     <w:p/>
@@ -555,15 +499,7 @@
     </w:p>
     <w:p>
       <w:r>
-        <w:t>&lt;</w:t>
-      </w:r>
-      <w:proofErr w:type="gramStart"/>
-      <w:r>
-        <w:t>token</w:t>
-      </w:r>
-      <w:proofErr w:type="gramEnd"/>
-      <w:r>
-        <w:t xml:space="preserve"> ID&gt;</w:t>
+        <w:t>&lt;token ID&gt;</w:t>
       </w:r>
       <w:r>
         <w:t>&lt;TAB&gt;</w:t>
@@ -572,13 +508,15 @@
         <w:t>&lt;token string&gt;</w:t>
       </w:r>
       <w:r>
-        <w:t>&gt;&lt;TAB&gt;</w:t>
+        <w:t>&lt;TAB&gt;</w:t>
       </w:r>
       <w:r>
         <w:t>&lt;begin offset&gt;</w:t>
       </w:r>
-      <w:r>
-        <w:t>&gt;&lt;TAB&gt;</w:t>
+      <w:bookmarkStart w:id="0" w:name="_GoBack"/>
+      <w:bookmarkEnd w:id="0"/>
+      <w:r>
+        <w:t>&lt;TAB&gt;</w:t>
       </w:r>
       <w:r>
         <w:t xml:space="preserve">&lt;end offset&gt;.  </w:t>
@@ -621,7 +559,6 @@
       <w:r>
         <w:rPr>
           <w:noProof/>
-          <w:lang w:eastAsia="ja-JP"/>
         </w:rPr>
         <mc:AlternateContent>
           <mc:Choice Requires="wps">
@@ -1390,31 +1327,7 @@
     <w:p/>
     <w:p>
       <w:r>
-        <w:t xml:space="preserve">Our </w:t>
-      </w:r>
-      <w:proofErr w:type="spellStart"/>
-      <w:r>
-        <w:t>tokenizer</w:t>
-      </w:r>
-      <w:proofErr w:type="spellEnd"/>
-      <w:r>
-        <w:t xml:space="preserve"> implementation is based on the </w:t>
-      </w:r>
-      <w:proofErr w:type="spellStart"/>
-      <w:r>
-        <w:t>tokenizer</w:t>
-      </w:r>
-      <w:proofErr w:type="spellEnd"/>
-      <w:r>
-        <w:t xml:space="preserve"> in the Stanford </w:t>
-      </w:r>
-      <w:proofErr w:type="spellStart"/>
-      <w:r>
-        <w:t>CoreNLP</w:t>
-      </w:r>
-      <w:proofErr w:type="spellEnd"/>
-      <w:r>
-        <w:t xml:space="preserve"> tool</w:t>
+        <w:t>Our tokenizer implementation is based on the tokenizer in the Stanford CoreNLP tool</w:t>
       </w:r>
       <w:r>
         <w:rPr>
@@ -1453,21 +1366,11 @@
           <w:sz w:val="18"/>
           <w:szCs w:val="18"/>
         </w:rPr>
-        <w:t>-jar-with-</w:t>
-      </w:r>
-      <w:proofErr w:type="gramStart"/>
-      <w:r>
-        <w:rPr>
-          <w:rFonts w:ascii="Courier New" w:hAnsi="Courier New" w:cs="Courier New"/>
-          <w:sz w:val="18"/>
-          <w:szCs w:val="18"/>
-        </w:rPr>
-        <w:t>dependencies.jar</w:t>
+        <w:t>-jar-with-dependencies.jar</w:t>
       </w:r>
       <w:r>
         <w:t xml:space="preserve"> .</w:t>
       </w:r>
-      <w:proofErr w:type="gramEnd"/>
       <w:r>
         <w:t xml:space="preserve">  The requirements of the software are as follows:</w:t>
       </w:r>
@@ -1496,15 +1399,7 @@
         <w:t>The same number of text files and brat annotation files</w:t>
       </w:r>
       <w:r>
-        <w:t xml:space="preserve"> (*.</w:t>
-      </w:r>
-      <w:proofErr w:type="spellStart"/>
-      <w:r>
-        <w:t>ann</w:t>
-      </w:r>
-      <w:proofErr w:type="spellEnd"/>
-      <w:r>
-        <w:t>)</w:t>
+        <w:t xml:space="preserve"> (*.ann)</w:t>
       </w:r>
       <w:r>
         <w:t xml:space="preserve"> with the same file base name</w:t>
@@ -1514,11 +1409,9 @@
       <w:r>
         <w:t xml:space="preserve">You can run the </w:t>
       </w:r>
-      <w:proofErr w:type="spellStart"/>
       <w:r>
         <w:t>tokenizer</w:t>
       </w:r>
-      <w:proofErr w:type="spellEnd"/>
       <w:r>
         <w:t xml:space="preserve"> by the following command.</w:t>
       </w:r>
@@ -1527,7 +1420,6 @@
       <w:r>
         <w:rPr>
           <w:noProof/>
-          <w:lang w:eastAsia="ja-JP"/>
         </w:rPr>
         <w:lastRenderedPageBreak/>
         <mc:AlternateContent>
@@ -1541,7 +1433,7 @@
                 <wp:positionV relativeFrom="paragraph">
                   <wp:posOffset>64466</wp:posOffset>
                 </wp:positionV>
-                <wp:extent cx="5446395" cy="359410"/>
+                <wp:extent cx="5446395" cy="229870"/>
                 <wp:effectExtent l="0" t="0" r="20955" b="22860"/>
                 <wp:wrapNone/>
                 <wp:docPr id="89" name="Text Box 2"/>
@@ -1557,7 +1449,7 @@
                       <wps:spPr bwMode="auto">
                         <a:xfrm>
                           <a:off x="0" y="0"/>
-                          <a:ext cx="5446395" cy="359410"/>
+                          <a:ext cx="5446395" cy="229870"/>
                         </a:xfrm>
                         <a:prstGeom prst="rect">
                           <a:avLst/>
@@ -1595,47 +1487,7 @@
                                 <w:sz w:val="18"/>
                                 <w:szCs w:val="18"/>
                               </w:rPr>
-                              <w:t xml:space="preserve">$ </w:t>
-                            </w:r>
-                            <w:proofErr w:type="gramStart"/>
-                            <w:r>
-                              <w:rPr>
-                                <w:rFonts w:ascii="Courier New" w:hAnsi="Courier New" w:cs="Courier New"/>
-                                <w:color w:val="000000"/>
-                                <w:sz w:val="18"/>
-                                <w:szCs w:val="18"/>
-                              </w:rPr>
-                              <w:t>java</w:t>
-                            </w:r>
-                            <w:proofErr w:type="gramEnd"/>
-                            <w:r>
-                              <w:rPr>
-                                <w:rFonts w:ascii="Courier New" w:hAnsi="Courier New" w:cs="Courier New"/>
-                                <w:color w:val="000000"/>
-                                <w:sz w:val="18"/>
-                                <w:szCs w:val="18"/>
-                              </w:rPr>
-                              <w:t xml:space="preserve"> -</w:t>
-                            </w:r>
-                            <w:proofErr w:type="spellStart"/>
-                            <w:r>
-                              <w:rPr>
-                                <w:rFonts w:ascii="Courier New" w:hAnsi="Courier New" w:cs="Courier New"/>
-                                <w:color w:val="000000"/>
-                                <w:sz w:val="18"/>
-                                <w:szCs w:val="18"/>
-                              </w:rPr>
-                              <w:t>cp</w:t>
-                            </w:r>
-                            <w:proofErr w:type="spellEnd"/>
-                            <w:r>
-                              <w:rPr>
-                                <w:rFonts w:ascii="Courier New" w:hAnsi="Courier New" w:cs="Courier New"/>
-                                <w:color w:val="000000"/>
-                                <w:sz w:val="18"/>
-                                <w:szCs w:val="18"/>
-                              </w:rPr>
-                              <w:t xml:space="preserve"> ./evm-eval-</w:t>
+                              <w:t>$ java -cp ./evm-eval-</w:t>
                             </w:r>
                             <w:r>
                               <w:rPr>
@@ -1653,17 +1505,7 @@
                                 <w:sz w:val="18"/>
                                 <w:szCs w:val="18"/>
                               </w:rPr>
-                              <w:t xml:space="preserve">-jar-with-dependencies.jar </w:t>
-                            </w:r>
-                            <w:proofErr w:type="spellStart"/>
-                            <w:r>
-                              <w:rPr>
-                                <w:rFonts w:ascii="Courier New" w:hAnsi="Courier New" w:cs="Courier New"/>
-                                <w:color w:val="000000"/>
-                                <w:sz w:val="18"/>
-                                <w:szCs w:val="18"/>
-                              </w:rPr>
-                              <w:t>evmeval.TokenFile</w:t>
+                              <w:t>-jar-with-dependencies.jar evmeval.TokenFile</w:t>
                             </w:r>
                             <w:r>
                               <w:rPr>
@@ -1674,7 +1516,6 @@
                               </w:rPr>
                               <w:t>Maker</w:t>
                             </w:r>
-                            <w:proofErr w:type="spellEnd"/>
                           </w:p>
                         </w:txbxContent>
                       </wps:txbx>
@@ -1810,15 +1651,7 @@
     <w:p/>
     <w:p>
       <w:r>
-        <w:t xml:space="preserve">If you run the </w:t>
-      </w:r>
-      <w:proofErr w:type="spellStart"/>
-      <w:r>
-        <w:t>tokenizer</w:t>
-      </w:r>
-      <w:proofErr w:type="spellEnd"/>
-      <w:r>
-        <w:t xml:space="preserve"> without any options, </w:t>
+        <w:t xml:space="preserve">If you run the tokenizer without any options, </w:t>
       </w:r>
       <w:r>
         <w:t xml:space="preserve">you should </w:t>
@@ -1834,7 +1667,6 @@
       <w:r>
         <w:rPr>
           <w:noProof/>
-          <w:lang w:eastAsia="ja-JP"/>
         </w:rPr>
         <mc:AlternateContent>
           <mc:Choice Requires="wps">
@@ -1895,7 +1727,6 @@
                                 <w:szCs w:val="18"/>
                               </w:rPr>
                             </w:pPr>
-                            <w:proofErr w:type="gramStart"/>
                             <w:r>
                               <w:rPr>
                                 <w:rFonts w:ascii="Courier New" w:hAnsi="Courier New" w:cs="Courier New"/>
@@ -1903,27 +1734,7 @@
                                 <w:sz w:val="18"/>
                                 <w:szCs w:val="18"/>
                               </w:rPr>
-                              <w:t>usage</w:t>
-                            </w:r>
-                            <w:proofErr w:type="gramEnd"/>
-                            <w:r>
-                              <w:rPr>
-                                <w:rFonts w:ascii="Courier New" w:hAnsi="Courier New" w:cs="Courier New"/>
-                                <w:color w:val="000000"/>
-                                <w:sz w:val="18"/>
-                                <w:szCs w:val="18"/>
-                              </w:rPr>
-                              <w:t xml:space="preserve">: java </w:t>
-                            </w:r>
-                            <w:proofErr w:type="spellStart"/>
-                            <w:r>
-                              <w:rPr>
-                                <w:rFonts w:ascii="Courier New" w:hAnsi="Courier New" w:cs="Courier New"/>
-                                <w:color w:val="000000"/>
-                                <w:sz w:val="18"/>
-                                <w:szCs w:val="18"/>
-                              </w:rPr>
-                              <w:t>evmeval.TokenFile</w:t>
+                              <w:t>usage: java evmeval.TokenFile</w:t>
                             </w:r>
                             <w:r>
                               <w:rPr>
@@ -1934,7 +1745,6 @@
                               </w:rPr>
                               <w:t>Maker</w:t>
                             </w:r>
-                            <w:proofErr w:type="spellEnd"/>
                             <w:r>
                               <w:rPr>
                                 <w:rFonts w:ascii="Courier New" w:hAnsi="Courier New" w:cs="Courier New"/>
@@ -2034,27 +1844,7 @@
                                 <w:sz w:val="18"/>
                                 <w:szCs w:val="18"/>
                               </w:rPr>
-                              <w:t xml:space="preserve"> -h                </w:t>
-                            </w:r>
-                            <w:proofErr w:type="gramStart"/>
-                            <w:r>
-                              <w:rPr>
-                                <w:rFonts w:ascii="Courier New" w:hAnsi="Courier New" w:cs="Courier New"/>
-                                <w:color w:val="000000"/>
-                                <w:sz w:val="18"/>
-                                <w:szCs w:val="18"/>
-                              </w:rPr>
-                              <w:t>print</w:t>
-                            </w:r>
-                            <w:proofErr w:type="gramEnd"/>
-                            <w:r>
-                              <w:rPr>
-                                <w:rFonts w:ascii="Courier New" w:hAnsi="Courier New" w:cs="Courier New"/>
-                                <w:color w:val="000000"/>
-                                <w:sz w:val="18"/>
-                                <w:szCs w:val="18"/>
-                              </w:rPr>
-                              <w:t xml:space="preserve"> this message</w:t>
+                              <w:t xml:space="preserve"> -h                print this message</w:t>
                             </w:r>
                           </w:p>
                           <w:p>
@@ -2409,15 +2199,7 @@
         <w:t>As seen in the usage, the</w:t>
       </w:r>
       <w:r>
-        <w:t xml:space="preserve"> </w:t>
-      </w:r>
-      <w:proofErr w:type="spellStart"/>
-      <w:r>
-        <w:t>tokenizer</w:t>
-      </w:r>
-      <w:proofErr w:type="spellEnd"/>
-      <w:r>
-        <w:t xml:space="preserve"> takes a text file directory path and an annotation file directory path as input</w:t>
+        <w:t xml:space="preserve"> tokenizer takes a text file directory path and an annotation file directory path as input</w:t>
       </w:r>
       <w:r>
         <w:t>,</w:t>
@@ -2429,15 +2211,7 @@
         <w:t xml:space="preserve">  </w:t>
       </w:r>
       <w:r>
-        <w:t xml:space="preserve">The </w:t>
-      </w:r>
-      <w:proofErr w:type="spellStart"/>
-      <w:r>
-        <w:t>tokenizer</w:t>
-      </w:r>
-      <w:proofErr w:type="spellEnd"/>
-      <w:r>
-        <w:t xml:space="preserve"> outputs the same number of output files as </w:t>
+        <w:t xml:space="preserve">The tokenizer outputs the same number of output files as </w:t>
       </w:r>
       <w:r>
         <w:t>that of input files in the text (annotation) file directory</w:t>
@@ -2449,22 +2223,13 @@
         <w:t>Y</w:t>
       </w:r>
       <w:r>
-        <w:t xml:space="preserve">ou can run the </w:t>
-      </w:r>
-      <w:proofErr w:type="spellStart"/>
-      <w:r>
-        <w:t>tokenizer</w:t>
-      </w:r>
-      <w:proofErr w:type="spellEnd"/>
-      <w:r>
-        <w:t xml:space="preserve"> by specifying options as follows, for example.</w:t>
+        <w:t>ou can run the tokenizer by specifying options as follows, for example.</w:t>
       </w:r>
     </w:p>
     <w:p>
       <w:r>
         <w:rPr>
           <w:noProof/>
-          <w:lang w:eastAsia="ja-JP"/>
         </w:rPr>
         <mc:AlternateContent>
           <mc:Choice Requires="wps">
@@ -2477,7 +2242,7 @@
                 <wp:positionV relativeFrom="paragraph">
                   <wp:posOffset>106376</wp:posOffset>
                 </wp:positionV>
-                <wp:extent cx="5446395" cy="488950"/>
+                <wp:extent cx="5446395" cy="359410"/>
                 <wp:effectExtent l="0" t="0" r="20955" b="21590"/>
                 <wp:wrapNone/>
                 <wp:docPr id="91" name="Text Box 2"/>
@@ -2493,7 +2258,7 @@
                       <wps:spPr bwMode="auto">
                         <a:xfrm>
                           <a:off x="0" y="0"/>
-                          <a:ext cx="5446395" cy="488950"/>
+                          <a:ext cx="5446395" cy="359410"/>
                         </a:xfrm>
                         <a:prstGeom prst="rect">
                           <a:avLst/>
@@ -2531,47 +2296,7 @@
                                 <w:sz w:val="18"/>
                                 <w:szCs w:val="18"/>
                               </w:rPr>
-                              <w:t xml:space="preserve">$ </w:t>
-                            </w:r>
-                            <w:proofErr w:type="gramStart"/>
-                            <w:r>
-                              <w:rPr>
-                                <w:rFonts w:ascii="Courier New" w:hAnsi="Courier New" w:cs="Courier New"/>
-                                <w:color w:val="000000"/>
-                                <w:sz w:val="18"/>
-                                <w:szCs w:val="18"/>
-                              </w:rPr>
-                              <w:t>java</w:t>
-                            </w:r>
-                            <w:proofErr w:type="gramEnd"/>
-                            <w:r>
-                              <w:rPr>
-                                <w:rFonts w:ascii="Courier New" w:hAnsi="Courier New" w:cs="Courier New"/>
-                                <w:color w:val="000000"/>
-                                <w:sz w:val="18"/>
-                                <w:szCs w:val="18"/>
-                              </w:rPr>
-                              <w:t xml:space="preserve"> -</w:t>
-                            </w:r>
-                            <w:proofErr w:type="spellStart"/>
-                            <w:r>
-                              <w:rPr>
-                                <w:rFonts w:ascii="Courier New" w:hAnsi="Courier New" w:cs="Courier New"/>
-                                <w:color w:val="000000"/>
-                                <w:sz w:val="18"/>
-                                <w:szCs w:val="18"/>
-                              </w:rPr>
-                              <w:t>cp</w:t>
-                            </w:r>
-                            <w:proofErr w:type="spellEnd"/>
-                            <w:r>
-                              <w:rPr>
-                                <w:rFonts w:ascii="Courier New" w:hAnsi="Courier New" w:cs="Courier New"/>
-                                <w:color w:val="000000"/>
-                                <w:sz w:val="18"/>
-                                <w:szCs w:val="18"/>
-                              </w:rPr>
-                              <w:t xml:space="preserve"> ./evm-eval-</w:t>
+                              <w:t>$ java -cp ./evm-eval-</w:t>
                             </w:r>
                             <w:r>
                               <w:rPr>
@@ -2589,17 +2314,7 @@
                                 <w:sz w:val="18"/>
                                 <w:szCs w:val="18"/>
                               </w:rPr>
-                              <w:t xml:space="preserve">-jar-with-dependencies.jar </w:t>
-                            </w:r>
-                            <w:proofErr w:type="spellStart"/>
-                            <w:r>
-                              <w:rPr>
-                                <w:rFonts w:ascii="Courier New" w:hAnsi="Courier New" w:cs="Courier New"/>
-                                <w:color w:val="000000"/>
-                                <w:sz w:val="18"/>
-                                <w:szCs w:val="18"/>
-                              </w:rPr>
-                              <w:t>evmeval.TokenFile</w:t>
+                              <w:t>-jar-with-dependencies.jar evmeval.TokenFile</w:t>
                             </w:r>
                             <w:r>
                               <w:rPr>
@@ -2610,7 +2325,6 @@
                               </w:rPr>
                               <w:t>Maker</w:t>
                             </w:r>
-                            <w:proofErr w:type="spellEnd"/>
                             <w:r>
                               <w:rPr>
                                 <w:rFonts w:ascii="Courier New" w:hAnsi="Courier New" w:cs="Courier New"/>
@@ -2910,7 +2624,6 @@
       <w:r>
         <w:rPr>
           <w:noProof/>
-          <w:lang w:eastAsia="ja-JP"/>
         </w:rPr>
         <mc:AlternateContent>
           <mc:Choice Requires="wps">
@@ -2978,47 +2691,7 @@
                                 <w:sz w:val="18"/>
                                 <w:szCs w:val="18"/>
                               </w:rPr>
-                              <w:t>[WARN] Boundary mismatch found in d21dc2cb6e6435da7f9d9b0e5759e214: Token [1716</w:t>
-                            </w:r>
-                            <w:proofErr w:type="gramStart"/>
-                            <w:r>
-                              <w:rPr>
-                                <w:rFonts w:ascii="Courier New" w:hAnsi="Courier New" w:cs="Courier New"/>
-                                <w:color w:val="000000"/>
-                                <w:sz w:val="18"/>
-                                <w:szCs w:val="18"/>
-                              </w:rPr>
-                              <w:t>,1735</w:t>
-                            </w:r>
-                            <w:proofErr w:type="gramEnd"/>
-                            <w:r>
-                              <w:rPr>
-                                <w:rFonts w:ascii="Courier New" w:hAnsi="Courier New" w:cs="Courier New"/>
-                                <w:color w:val="000000"/>
-                                <w:sz w:val="18"/>
-                                <w:szCs w:val="18"/>
-                              </w:rPr>
-                              <w:t xml:space="preserve">] [buffet/music/buying] vs. </w:t>
-                            </w:r>
-                            <w:proofErr w:type="spellStart"/>
-                            <w:r>
-                              <w:rPr>
-                                <w:rFonts w:ascii="Courier New" w:hAnsi="Courier New" w:cs="Courier New"/>
-                                <w:color w:val="000000"/>
-                                <w:sz w:val="18"/>
-                                <w:szCs w:val="18"/>
-                              </w:rPr>
-                              <w:t>EventMentionSpan</w:t>
-                            </w:r>
-                            <w:proofErr w:type="spellEnd"/>
-                            <w:r>
-                              <w:rPr>
-                                <w:rFonts w:ascii="Courier New" w:hAnsi="Courier New" w:cs="Courier New"/>
-                                <w:color w:val="000000"/>
-                                <w:sz w:val="18"/>
-                                <w:szCs w:val="18"/>
-                              </w:rPr>
-                              <w:t xml:space="preserve"> [1729,1735] [buying]</w:t>
+                              <w:t>[WARN] Boundary mismatch found in d21dc2cb6e6435da7f9d9b0e5759e214: Token [1716,1735] [buffet/music/buying] vs. EventMentionSpan [1729,1735] [buying]</w:t>
                             </w:r>
                           </w:p>
                           <w:p>
@@ -3040,47 +2713,7 @@
                                 <w:sz w:val="18"/>
                                 <w:szCs w:val="18"/>
                               </w:rPr>
-                              <w:t>[WARN] Boundary mismatch found in d21dc2cb6e6435da7f9d9b0e5759e214: Token [1747</w:t>
-                            </w:r>
-                            <w:proofErr w:type="gramStart"/>
-                            <w:r>
-                              <w:rPr>
-                                <w:rFonts w:ascii="Courier New" w:hAnsi="Courier New" w:cs="Courier New"/>
-                                <w:color w:val="000000"/>
-                                <w:sz w:val="18"/>
-                                <w:szCs w:val="18"/>
-                              </w:rPr>
-                              <w:t>,1754</w:t>
-                            </w:r>
-                            <w:proofErr w:type="gramEnd"/>
-                            <w:r>
-                              <w:rPr>
-                                <w:rFonts w:ascii="Courier New" w:hAnsi="Courier New" w:cs="Courier New"/>
-                                <w:color w:val="000000"/>
-                                <w:sz w:val="18"/>
-                                <w:szCs w:val="18"/>
-                              </w:rPr>
-                              <w:t xml:space="preserve">] [in/hire] vs. </w:t>
-                            </w:r>
-                            <w:proofErr w:type="spellStart"/>
-                            <w:r>
-                              <w:rPr>
-                                <w:rFonts w:ascii="Courier New" w:hAnsi="Courier New" w:cs="Courier New"/>
-                                <w:color w:val="000000"/>
-                                <w:sz w:val="18"/>
-                                <w:szCs w:val="18"/>
-                              </w:rPr>
-                              <w:t>EventMentionSpan</w:t>
-                            </w:r>
-                            <w:proofErr w:type="spellEnd"/>
-                            <w:r>
-                              <w:rPr>
-                                <w:rFonts w:ascii="Courier New" w:hAnsi="Courier New" w:cs="Courier New"/>
-                                <w:color w:val="000000"/>
-                                <w:sz w:val="18"/>
-                                <w:szCs w:val="18"/>
-                              </w:rPr>
-                              <w:t xml:space="preserve"> [1750,1754] [hire]</w:t>
+                              <w:t>[WARN] Boundary mismatch found in d21dc2cb6e6435da7f9d9b0e5759e214: Token [1747,1754] [in/hire] vs. EventMentionSpan [1750,1754] [hire]</w:t>
                             </w:r>
                           </w:p>
                         </w:txbxContent>
@@ -3261,15 +2894,7 @@
         <w:t>d21dc2cb6e6435da7f9d9b0e5759e214</w:t>
       </w:r>
       <w:r>
-        <w:t xml:space="preserve">.  The first one says that the </w:t>
-      </w:r>
-      <w:proofErr w:type="spellStart"/>
-      <w:r>
-        <w:t>tokenizer</w:t>
-      </w:r>
-      <w:proofErr w:type="spellEnd"/>
-      <w:r>
-        <w:t xml:space="preserve"> has found a token “buffet/music/buying” whereas a human annotator annotated “buying” as an event mention.  This example indicates that human annotators can take advantage of the information to go over linguistically questionable event mentions as well as trivial annotation errors.</w:t>
+        <w:t>.  The first one says that the tokenizer has found a token “buffet/music/buying” whereas a human annotator annotated “buying” as an event mention.  This example indicates that human annotators can take advantage of the information to go over linguistically questionable event mentions as well as trivial annotation errors.</w:t>
       </w:r>
     </w:p>
     <w:p/>
@@ -3305,15 +2930,7 @@
         <w:t>beyond</w:t>
       </w:r>
       <w:r>
-        <w:t xml:space="preserve"> the Stanford tokenization.  Our </w:t>
-      </w:r>
-      <w:proofErr w:type="spellStart"/>
-      <w:r>
-        <w:t>tokenizer</w:t>
-      </w:r>
-      <w:proofErr w:type="spellEnd"/>
-      <w:r>
-        <w:t xml:space="preserve"> is exactly the same as the Stanford one by default.  We observe that sometimes we might want to split the Stanford tokens further (e.g., “buffet/music/buying” into “buffet”, “music” and “buying”).  To make evaluation more flexible, we provide an additional command option </w:t>
+        <w:t xml:space="preserve"> the Stanford tokenization.  Our tokenizer is exactly the same as the Stanford one by default.  We observe that sometimes we might want to split the Stanford tokens further (e.g., “buffet/music/buying” into “buffet”, “music” and “buying”).  To make evaluation more flexible, we provide an additional command option </w:t>
       </w:r>
       <w:r>
         <w:rPr>
@@ -3328,22 +2945,13 @@
       </w:r>
       <w:r>
         <w:lastRenderedPageBreak/>
-        <w:t xml:space="preserve">defines a set of additional separators for splitting tokens on top of the Stanford </w:t>
-      </w:r>
-      <w:proofErr w:type="spellStart"/>
-      <w:r>
-        <w:t>tokenizer</w:t>
-      </w:r>
-      <w:proofErr w:type="spellEnd"/>
-      <w:r>
-        <w:t>.  For instance, if you use the option in the command above, you will get the following result:</w:t>
+        <w:t>defines a set of additional separators for splitting tokens on top of the Stanford tokenizer.  For instance, if you use the option in the command above, you will get the following result:</w:t>
       </w:r>
     </w:p>
     <w:p>
       <w:r>
         <w:rPr>
           <w:noProof/>
-          <w:lang w:eastAsia="ja-JP"/>
         </w:rPr>
         <mc:AlternateContent>
           <mc:Choice Requires="wps">
@@ -3411,47 +3019,7 @@
                                 <w:sz w:val="18"/>
                                 <w:szCs w:val="18"/>
                               </w:rPr>
-                              <w:t xml:space="preserve">$ </w:t>
-                            </w:r>
-                            <w:proofErr w:type="gramStart"/>
-                            <w:r>
-                              <w:rPr>
-                                <w:rFonts w:ascii="Courier New" w:hAnsi="Courier New" w:cs="Courier New"/>
-                                <w:color w:val="000000"/>
-                                <w:sz w:val="18"/>
-                                <w:szCs w:val="18"/>
-                              </w:rPr>
-                              <w:t>java</w:t>
-                            </w:r>
-                            <w:proofErr w:type="gramEnd"/>
-                            <w:r>
-                              <w:rPr>
-                                <w:rFonts w:ascii="Courier New" w:hAnsi="Courier New" w:cs="Courier New"/>
-                                <w:color w:val="000000"/>
-                                <w:sz w:val="18"/>
-                                <w:szCs w:val="18"/>
-                              </w:rPr>
-                              <w:t xml:space="preserve"> -</w:t>
-                            </w:r>
-                            <w:proofErr w:type="spellStart"/>
-                            <w:r>
-                              <w:rPr>
-                                <w:rFonts w:ascii="Courier New" w:hAnsi="Courier New" w:cs="Courier New"/>
-                                <w:color w:val="000000"/>
-                                <w:sz w:val="18"/>
-                                <w:szCs w:val="18"/>
-                              </w:rPr>
-                              <w:t>cp</w:t>
-                            </w:r>
-                            <w:proofErr w:type="spellEnd"/>
-                            <w:r>
-                              <w:rPr>
-                                <w:rFonts w:ascii="Courier New" w:hAnsi="Courier New" w:cs="Courier New"/>
-                                <w:color w:val="000000"/>
-                                <w:sz w:val="18"/>
-                                <w:szCs w:val="18"/>
-                              </w:rPr>
-                              <w:t xml:space="preserve"> ./evm-eval-</w:t>
+                              <w:t>$ java -cp ./evm-eval-</w:t>
                             </w:r>
                             <w:r>
                               <w:rPr>
@@ -3469,17 +3037,7 @@
                                 <w:sz w:val="18"/>
                                 <w:szCs w:val="18"/>
                               </w:rPr>
-                              <w:t xml:space="preserve">-jar-with-dependencies.jar </w:t>
-                            </w:r>
-                            <w:proofErr w:type="spellStart"/>
-                            <w:r>
-                              <w:rPr>
-                                <w:rFonts w:ascii="Courier New" w:hAnsi="Courier New" w:cs="Courier New"/>
-                                <w:color w:val="000000"/>
-                                <w:sz w:val="18"/>
-                                <w:szCs w:val="18"/>
-                              </w:rPr>
-                              <w:t>evmeval.TokenFile</w:t>
+                              <w:t>-jar-with-dependencies.jar evmeval.TokenFile</w:t>
                             </w:r>
                             <w:r>
                               <w:rPr>
@@ -3490,7 +3048,6 @@
                               </w:rPr>
                               <w:t>Maker</w:t>
                             </w:r>
-                            <w:proofErr w:type="spellEnd"/>
                             <w:r>
                               <w:rPr>
                                 <w:rFonts w:ascii="Courier New" w:hAnsi="Courier New" w:cs="Courier New"/>
@@ -3591,18 +3148,8 @@
                                 <w:sz w:val="18"/>
                                 <w:szCs w:val="18"/>
                               </w:rPr>
-                              <w:t xml:space="preserve">[INFO] </w:t>
+                              <w:t>[INFO] Successfully completed.</w:t>
                             </w:r>
-                            <w:proofErr w:type="gramStart"/>
-                            <w:r>
-                              <w:rPr>
-                                <w:rFonts w:ascii="Courier New" w:hAnsi="Courier New" w:cs="Courier New"/>
-                                <w:sz w:val="18"/>
-                                <w:szCs w:val="18"/>
-                              </w:rPr>
-                              <w:t>Successfully completed.</w:t>
-                            </w:r>
-                            <w:proofErr w:type="gramEnd"/>
                           </w:p>
                         </w:txbxContent>
                       </wps:txbx>
@@ -3946,15 +3493,7 @@
         <w:t>, in</w:t>
       </w:r>
       <w:r>
-        <w:t xml:space="preserve"> format (one line per mention)</w:t>
-      </w:r>
-      <w:proofErr w:type="gramStart"/>
-      <w:r>
-        <w:t>,</w:t>
-      </w:r>
-      <w:proofErr w:type="gramEnd"/>
-      <w:r>
-        <w:t xml:space="preserve"> all annotations are contained in one file only.</w:t>
+        <w:t xml:space="preserve"> format (one line per mention), all annotations are contained in one file only.</w:t>
       </w:r>
       <w:r>
         <w:t xml:space="preserve"> </w:t>
@@ -4022,15 +3561,7 @@
         <w:t>score</w:t>
       </w:r>
       <w:r>
-        <w:t xml:space="preserve">, </w:t>
-      </w:r>
-      <w:proofErr w:type="spellStart"/>
-      <w:r>
-        <w:t>realis</w:t>
-      </w:r>
-      <w:proofErr w:type="spellEnd"/>
-      <w:r>
-        <w:t xml:space="preserve"> status detection and mention type detection score</w:t>
+        <w:t>, realis status detection and mention type detection score</w:t>
       </w:r>
       <w:r>
         <w:t xml:space="preserve"> </w:t>
@@ -4151,15 +3682,7 @@
         </w:numPr>
       </w:pPr>
       <w:r>
-        <w:t>Header := #</w:t>
-      </w:r>
-      <w:proofErr w:type="spellStart"/>
-      <w:r>
-        <w:t>BeginOfDocument</w:t>
-      </w:r>
-      <w:proofErr w:type="spellEnd"/>
-      <w:r>
-        <w:t>&lt;s&gt;&lt;doc ID&gt;</w:t>
+        <w:t>Header := #BeginOfDocument&lt;s&gt;&lt;doc ID&gt;</w:t>
       </w:r>
     </w:p>
     <w:p>
@@ -4183,13 +3706,8 @@
         </w:numPr>
       </w:pPr>
       <w:r>
-        <w:t>Footer := #</w:t>
-      </w:r>
-      <w:proofErr w:type="spellStart"/>
-      <w:r>
-        <w:t>EndOfDocument</w:t>
-      </w:r>
-      <w:proofErr w:type="spellEnd"/>
+        <w:t>Footer := #EndOfDocument</w:t>
+      </w:r>
     </w:p>
     <w:p>
       <w:pPr>
@@ -4272,237 +3790,223 @@
           <w:shd w:val="clear" w:color="auto" w:fill="FFFFFF"/>
         </w:rPr>
       </w:pPr>
-      <w:proofErr w:type="gramStart"/>
       <w:r>
         <w:rPr>
           <w:rFonts w:ascii="Cambria" w:eastAsia="Times New Roman" w:hAnsi="Cambria" w:cs="Times New Roman"/>
           <w:shd w:val="clear" w:color="auto" w:fill="FFFFFF"/>
         </w:rPr>
-        <w:t>event-mention</w:t>
-      </w:r>
-      <w:proofErr w:type="gramEnd"/>
+        <w:t>event-mention := &lt;system ID&gt;&lt;TAB&gt;&lt;doc ID&gt;&lt;TAB&gt;</w:t>
+      </w:r>
       <w:r>
         <w:rPr>
           <w:rFonts w:ascii="Cambria" w:eastAsia="Times New Roman" w:hAnsi="Cambria" w:cs="Times New Roman"/>
           <w:shd w:val="clear" w:color="auto" w:fill="FFFFFF"/>
         </w:rPr>
-        <w:t xml:space="preserve"> := &lt;system ID&gt;&lt;TAB&gt;&lt;doc ID&gt;&lt;TAB&gt;</w:t>
+        <w:t>&lt;mention ID&gt;&lt;TAB&gt;</w:t>
       </w:r>
       <w:r>
         <w:rPr>
           <w:rFonts w:ascii="Cambria" w:eastAsia="Times New Roman" w:hAnsi="Cambria" w:cs="Times New Roman"/>
           <w:shd w:val="clear" w:color="auto" w:fill="FFFFFF"/>
         </w:rPr>
-        <w:t>&lt;mention ID&gt;&lt;TAB&gt;</w:t>
+        <w:t>&lt;token ID list&gt;&lt;TAB&gt;</w:t>
       </w:r>
       <w:r>
         <w:rPr>
           <w:rFonts w:ascii="Cambria" w:eastAsia="Times New Roman" w:hAnsi="Cambria" w:cs="Times New Roman"/>
           <w:shd w:val="clear" w:color="auto" w:fill="FFFFFF"/>
         </w:rPr>
-        <w:t>&lt;token ID list&gt;&lt;TAB&gt;</w:t>
+        <w:t>&lt;mentio</w:t>
       </w:r>
       <w:r>
         <w:rPr>
           <w:rFonts w:ascii="Cambria" w:eastAsia="Times New Roman" w:hAnsi="Cambria" w:cs="Times New Roman"/>
           <w:shd w:val="clear" w:color="auto" w:fill="FFFFFF"/>
         </w:rPr>
-        <w:t>&lt;mentio</w:t>
+        <w:t xml:space="preserve">n&gt;&lt;TAB&gt;&lt;event-type&gt;&lt;TAB&gt;&lt;realis </w:t>
       </w:r>
       <w:r>
         <w:rPr>
           <w:rFonts w:ascii="Cambria" w:eastAsia="Times New Roman" w:hAnsi="Cambria" w:cs="Times New Roman"/>
           <w:shd w:val="clear" w:color="auto" w:fill="FFFFFF"/>
         </w:rPr>
-        <w:t>n&gt;&lt;TAB&gt;&lt;event-type&gt;&lt;TAB&gt;&lt;</w:t>
-      </w:r>
-      <w:proofErr w:type="spellStart"/>
-      <w:r>
+        <w:t>status&gt;&lt;TAB&gt;&lt;score1&gt;&lt;TAB&gt; &lt;score2&gt;&lt;TAB&gt;&lt;score3&gt;</w:t>
+      </w:r>
+    </w:p>
+    <w:p>
+      <w:pPr>
+        <w:rPr>
+          <w:rFonts w:ascii="Cambria" w:eastAsia="Times New Roman" w:hAnsi="Cambria" w:cs="Times New Roman"/>
+        </w:rPr>
+      </w:pPr>
+    </w:p>
+    <w:p>
+      <w:pPr>
+        <w:rPr>
+          <w:rFonts w:ascii="Cambria" w:eastAsia="Times New Roman" w:hAnsi="Cambria" w:cs="Times New Roman"/>
+          <w:b/>
+        </w:rPr>
+      </w:pPr>
+      <w:r>
+        <w:rPr>
+          <w:rFonts w:ascii="Cambria" w:eastAsia="Times New Roman" w:hAnsi="Cambria" w:cs="Times New Roman"/>
+          <w:b/>
+        </w:rPr>
+        <w:t>Explanation:</w:t>
+      </w:r>
+    </w:p>
+    <w:p>
+      <w:pPr>
+        <w:jc w:val="left"/>
+      </w:pPr>
+      <w:r>
+        <w:t>&lt;</w:t>
+      </w:r>
+      <w:r>
+        <w:t>system</w:t>
+      </w:r>
+      <w:r>
+        <w:t xml:space="preserve"> ID&gt; </w:t>
+      </w:r>
+      <w:r>
+        <w:t xml:space="preserve">:= the name of the system </w:t>
+      </w:r>
+    </w:p>
+    <w:p>
+      <w:pPr>
+        <w:jc w:val="left"/>
+      </w:pPr>
+      <w:r>
+        <w:t>&lt;</w:t>
+      </w:r>
+      <w:r>
+        <w:t>doc</w:t>
+      </w:r>
+      <w:r>
+        <w:t xml:space="preserve"> ID&gt; </w:t>
+      </w:r>
+      <w:r>
+        <w:t xml:space="preserve">:= the ID of the </w:t>
+      </w:r>
+      <w:r>
+        <w:t>input document</w:t>
+      </w:r>
+      <w:r>
+        <w:t xml:space="preserve"> </w:t>
+      </w:r>
+    </w:p>
+    <w:p>
+      <w:pPr>
+        <w:jc w:val="left"/>
+      </w:pPr>
+      <w:r>
+        <w:t xml:space="preserve">&lt;mention ID&gt; := the ID of </w:t>
+      </w:r>
+      <w:r>
+        <w:t>the</w:t>
+      </w:r>
+      <w:r>
+        <w:t xml:space="preserve"> mention</w:t>
+      </w:r>
+      <w:r>
+        <w:t>, which should uniquely identify the mention within the current document</w:t>
+      </w:r>
+    </w:p>
+    <w:p>
+      <w:pPr>
+        <w:jc w:val="left"/>
         <w:rPr>
           <w:rFonts w:ascii="Cambria" w:eastAsia="Times New Roman" w:hAnsi="Cambria" w:cs="Times New Roman"/>
           <w:shd w:val="clear" w:color="auto" w:fill="FFFFFF"/>
         </w:rPr>
-        <w:t>realis</w:t>
-      </w:r>
-      <w:proofErr w:type="spellEnd"/>
+      </w:pPr>
       <w:r>
         <w:rPr>
           <w:rFonts w:ascii="Cambria" w:eastAsia="Times New Roman" w:hAnsi="Cambria" w:cs="Times New Roman"/>
           <w:shd w:val="clear" w:color="auto" w:fill="FFFFFF"/>
         </w:rPr>
-        <w:t xml:space="preserve"> </w:t>
+        <w:t>&lt;to</w:t>
       </w:r>
       <w:r>
         <w:rPr>
           <w:rFonts w:ascii="Cambria" w:eastAsia="Times New Roman" w:hAnsi="Cambria" w:cs="Times New Roman"/>
           <w:shd w:val="clear" w:color="auto" w:fill="FFFFFF"/>
         </w:rPr>
-        <w:t>status&gt;&lt;TAB&gt;&lt;score1&gt;&lt;TAB&gt; &lt;score2&gt;&lt;TAB&gt;&lt;score3&gt;</w:t>
-      </w:r>
-    </w:p>
-    <w:p>
-      <w:pPr>
-        <w:rPr>
-          <w:rFonts w:ascii="Cambria" w:eastAsia="Times New Roman" w:hAnsi="Cambria" w:cs="Times New Roman"/>
-        </w:rPr>
-      </w:pPr>
-    </w:p>
-    <w:p>
-      <w:pPr>
-        <w:rPr>
-          <w:rFonts w:ascii="Cambria" w:eastAsia="Times New Roman" w:hAnsi="Cambria" w:cs="Times New Roman"/>
-          <w:b/>
-        </w:rPr>
-      </w:pPr>
-      <w:r>
-        <w:rPr>
-          <w:rFonts w:ascii="Cambria" w:eastAsia="Times New Roman" w:hAnsi="Cambria" w:cs="Times New Roman"/>
-          <w:b/>
-        </w:rPr>
-        <w:t>Explanation:</w:t>
-      </w:r>
-    </w:p>
-    <w:p>
-      <w:pPr>
-        <w:jc w:val="left"/>
-      </w:pPr>
-      <w:r>
-        <w:t>&lt;</w:t>
-      </w:r>
-      <w:proofErr w:type="gramStart"/>
-      <w:r>
-        <w:t>system</w:t>
-      </w:r>
-      <w:proofErr w:type="gramEnd"/>
-      <w:r>
-        <w:t xml:space="preserve"> ID&gt; </w:t>
-      </w:r>
-      <w:r>
-        <w:t xml:space="preserve">:= the name of the system </w:t>
-      </w:r>
-    </w:p>
-    <w:p>
-      <w:pPr>
-        <w:jc w:val="left"/>
-      </w:pPr>
-      <w:r>
-        <w:t>&lt;</w:t>
-      </w:r>
-      <w:proofErr w:type="gramStart"/>
-      <w:r>
-        <w:t>doc</w:t>
-      </w:r>
-      <w:proofErr w:type="gramEnd"/>
-      <w:r>
-        <w:t xml:space="preserve"> ID&gt; </w:t>
-      </w:r>
-      <w:r>
-        <w:t xml:space="preserve">:= the ID of the </w:t>
-      </w:r>
-      <w:r>
-        <w:t>input document</w:t>
-      </w:r>
-      <w:r>
-        <w:t xml:space="preserve"> </w:t>
-      </w:r>
-    </w:p>
-    <w:p>
-      <w:pPr>
-        <w:jc w:val="left"/>
-      </w:pPr>
-      <w:r>
-        <w:t>&lt;</w:t>
-      </w:r>
-      <w:proofErr w:type="gramStart"/>
-      <w:r>
-        <w:t>mention</w:t>
-      </w:r>
-      <w:proofErr w:type="gramEnd"/>
-      <w:r>
-        <w:t xml:space="preserve"> ID&gt; := the ID of </w:t>
-      </w:r>
-      <w:r>
-        <w:t>the</w:t>
-      </w:r>
-      <w:r>
-        <w:t xml:space="preserve"> mention</w:t>
-      </w:r>
-      <w:r>
-        <w:t>, which should uniquely identify the mention within the current document</w:t>
-      </w:r>
-    </w:p>
-    <w:p>
-      <w:pPr>
-        <w:jc w:val="left"/>
+        <w:t xml:space="preserve">ken ID list&gt; := list of IDs for the token(s) of the current mention, </w:t>
+      </w:r>
+      <w:r>
         <w:rPr>
           <w:rFonts w:ascii="Cambria" w:eastAsia="Times New Roman" w:hAnsi="Cambria" w:cs="Times New Roman"/>
           <w:shd w:val="clear" w:color="auto" w:fill="FFFFFF"/>
         </w:rPr>
-      </w:pPr>
+        <w:t xml:space="preserve"> </w:t>
+      </w:r>
       <w:r>
         <w:rPr>
           <w:rFonts w:ascii="Cambria" w:eastAsia="Times New Roman" w:hAnsi="Cambria" w:cs="Times New Roman"/>
           <w:shd w:val="clear" w:color="auto" w:fill="FFFFFF"/>
         </w:rPr>
-        <w:t>&lt;</w:t>
-      </w:r>
-      <w:proofErr w:type="gramStart"/>
+        <w:t>in ascending order, separated by comma</w:t>
+      </w:r>
       <w:r>
         <w:rPr>
           <w:rFonts w:ascii="Cambria" w:eastAsia="Times New Roman" w:hAnsi="Cambria" w:cs="Times New Roman"/>
           <w:shd w:val="clear" w:color="auto" w:fill="FFFFFF"/>
         </w:rPr>
-        <w:t>to</w:t>
+        <w:t>s</w:t>
       </w:r>
       <w:r>
         <w:rPr>
           <w:rFonts w:ascii="Cambria" w:eastAsia="Times New Roman" w:hAnsi="Cambria" w:cs="Times New Roman"/>
           <w:shd w:val="clear" w:color="auto" w:fill="FFFFFF"/>
         </w:rPr>
-        <w:t>ken</w:t>
-      </w:r>
-      <w:proofErr w:type="gramEnd"/>
+        <w:t xml:space="preserve"> (,)</w:t>
+      </w:r>
       <w:r>
         <w:rPr>
           <w:rFonts w:ascii="Cambria" w:eastAsia="Times New Roman" w:hAnsi="Cambria" w:cs="Times New Roman"/>
           <w:shd w:val="clear" w:color="auto" w:fill="FFFFFF"/>
         </w:rPr>
-        <w:t xml:space="preserve"> ID list&gt; := list of IDs for the token(s) of the current mention, </w:t>
-      </w:r>
-      <w:r>
+        <w:t xml:space="preserve"> </w:t>
+      </w:r>
+    </w:p>
+    <w:p>
+      <w:pPr>
+        <w:jc w:val="left"/>
         <w:rPr>
           <w:rFonts w:ascii="Cambria" w:eastAsia="Times New Roman" w:hAnsi="Cambria" w:cs="Times New Roman"/>
           <w:shd w:val="clear" w:color="auto" w:fill="FFFFFF"/>
         </w:rPr>
-        <w:t xml:space="preserve"> </w:t>
-      </w:r>
+      </w:pPr>
       <w:r>
         <w:rPr>
           <w:rFonts w:ascii="Cambria" w:eastAsia="Times New Roman" w:hAnsi="Cambria" w:cs="Times New Roman"/>
           <w:shd w:val="clear" w:color="auto" w:fill="FFFFFF"/>
         </w:rPr>
-        <w:t>in ascending order, separated by comma</w:t>
-      </w:r>
-      <w:r>
+        <w:t xml:space="preserve">&lt;mention&gt; := the actual character string of the mention </w:t>
+      </w:r>
+    </w:p>
+    <w:p>
+      <w:pPr>
+        <w:jc w:val="left"/>
         <w:rPr>
           <w:rFonts w:ascii="Cambria" w:eastAsia="Times New Roman" w:hAnsi="Cambria" w:cs="Times New Roman"/>
           <w:shd w:val="clear" w:color="auto" w:fill="FFFFFF"/>
         </w:rPr>
-        <w:t>s</w:t>
-      </w:r>
+      </w:pPr>
       <w:r>
         <w:rPr>
           <w:rFonts w:ascii="Cambria" w:eastAsia="Times New Roman" w:hAnsi="Cambria" w:cs="Times New Roman"/>
           <w:shd w:val="clear" w:color="auto" w:fill="FFFFFF"/>
         </w:rPr>
-        <w:t xml:space="preserve"> (,)</w:t>
+        <w:t xml:space="preserve">&lt;event-type&gt; </w:t>
       </w:r>
       <w:r>
         <w:rPr>
           <w:rFonts w:ascii="Cambria" w:eastAsia="Times New Roman" w:hAnsi="Cambria" w:cs="Times New Roman"/>
           <w:shd w:val="clear" w:color="auto" w:fill="FFFFFF"/>
         </w:rPr>
-        <w:t xml:space="preserve"> </w:t>
+        <w:t xml:space="preserve">:= the ACE hierarchy type </w:t>
       </w:r>
     </w:p>
     <w:p>
@@ -4518,23 +4022,21 @@
           <w:rFonts w:ascii="Cambria" w:eastAsia="Times New Roman" w:hAnsi="Cambria" w:cs="Times New Roman"/>
           <w:shd w:val="clear" w:color="auto" w:fill="FFFFFF"/>
         </w:rPr>
-        <w:t>&lt;</w:t>
-      </w:r>
-      <w:proofErr w:type="gramStart"/>
+        <w:t xml:space="preserve">&lt;realis </w:t>
+      </w:r>
       <w:r>
         <w:rPr>
           <w:rFonts w:ascii="Cambria" w:eastAsia="Times New Roman" w:hAnsi="Cambria" w:cs="Times New Roman"/>
           <w:shd w:val="clear" w:color="auto" w:fill="FFFFFF"/>
         </w:rPr>
-        <w:t>mention</w:t>
-      </w:r>
-      <w:proofErr w:type="gramEnd"/>
+        <w:t xml:space="preserve">status&gt; </w:t>
+      </w:r>
       <w:r>
         <w:rPr>
           <w:rFonts w:ascii="Cambria" w:eastAsia="Times New Roman" w:hAnsi="Cambria" w:cs="Times New Roman"/>
           <w:shd w:val="clear" w:color="auto" w:fill="FFFFFF"/>
         </w:rPr>
-        <w:t xml:space="preserve">&gt; := the actual character string of the mention </w:t>
+        <w:t xml:space="preserve">:= the REALIS label </w:t>
       </w:r>
     </w:p>
     <w:p>
@@ -4550,30 +4052,28 @@
           <w:rFonts w:ascii="Cambria" w:eastAsia="Times New Roman" w:hAnsi="Cambria" w:cs="Times New Roman"/>
           <w:shd w:val="clear" w:color="auto" w:fill="FFFFFF"/>
         </w:rPr>
-        <w:t>&lt;event-type</w:t>
-      </w:r>
-      <w:proofErr w:type="gramStart"/>
+        <w:t>&lt;score</w:t>
+      </w:r>
       <w:r>
         <w:rPr>
           <w:rFonts w:ascii="Cambria" w:eastAsia="Times New Roman" w:hAnsi="Cambria" w:cs="Times New Roman"/>
           <w:shd w:val="clear" w:color="auto" w:fill="FFFFFF"/>
         </w:rPr>
-        <w:t xml:space="preserve">&gt; </w:t>
+        <w:t>1</w:t>
       </w:r>
       <w:r>
         <w:rPr>
           <w:rFonts w:ascii="Cambria" w:eastAsia="Times New Roman" w:hAnsi="Cambria" w:cs="Times New Roman"/>
           <w:shd w:val="clear" w:color="auto" w:fill="FFFFFF"/>
         </w:rPr>
-        <w:t>:</w:t>
-      </w:r>
-      <w:proofErr w:type="gramEnd"/>
+        <w:t xml:space="preserve">&gt; </w:t>
+      </w:r>
       <w:r>
         <w:rPr>
           <w:rFonts w:ascii="Cambria" w:eastAsia="Times New Roman" w:hAnsi="Cambria" w:cs="Times New Roman"/>
           <w:shd w:val="clear" w:color="auto" w:fill="FFFFFF"/>
         </w:rPr>
-        <w:t xml:space="preserve">= the ACE hierarchy type </w:t>
+        <w:t xml:space="preserve">:= any score (confidence, etc.) the system wants to assign (ignored) </w:t>
       </w:r>
     </w:p>
     <w:p>
@@ -4589,181 +4089,39 @@
           <w:rFonts w:ascii="Cambria" w:eastAsia="Times New Roman" w:hAnsi="Cambria" w:cs="Times New Roman"/>
           <w:shd w:val="clear" w:color="auto" w:fill="FFFFFF"/>
         </w:rPr>
-        <w:t>&lt;</w:t>
-      </w:r>
-      <w:proofErr w:type="spellStart"/>
-      <w:proofErr w:type="gramStart"/>
-      <w:r>
+        <w:t xml:space="preserve">&lt;score2&gt; := score assigned in the evaluation </w:t>
+      </w:r>
+    </w:p>
+    <w:p>
+      <w:pPr>
+        <w:jc w:val="left"/>
         <w:rPr>
           <w:rFonts w:ascii="Cambria" w:eastAsia="Times New Roman" w:hAnsi="Cambria" w:cs="Times New Roman"/>
           <w:shd w:val="clear" w:color="auto" w:fill="FFFFFF"/>
         </w:rPr>
-        <w:t>realis</w:t>
-      </w:r>
-      <w:proofErr w:type="spellEnd"/>
-      <w:proofErr w:type="gramEnd"/>
+      </w:pPr>
       <w:r>
         <w:rPr>
           <w:rFonts w:ascii="Cambria" w:eastAsia="Times New Roman" w:hAnsi="Cambria" w:cs="Times New Roman"/>
           <w:shd w:val="clear" w:color="auto" w:fill="FFFFFF"/>
         </w:rPr>
-        <w:t xml:space="preserve"> </w:t>
-      </w:r>
-      <w:r>
+        <w:t xml:space="preserve">&lt;score3&gt; := additional possible score assigned by human </w:t>
+      </w:r>
+    </w:p>
+    <w:p>
+      <w:pPr>
+        <w:jc w:val="left"/>
         <w:rPr>
           <w:rFonts w:ascii="Cambria" w:eastAsia="Times New Roman" w:hAnsi="Cambria" w:cs="Times New Roman"/>
           <w:shd w:val="clear" w:color="auto" w:fill="FFFFFF"/>
         </w:rPr>
-        <w:t xml:space="preserve">status&gt; </w:t>
-      </w:r>
+      </w:pPr>
       <w:r>
         <w:rPr>
           <w:rFonts w:ascii="Cambria" w:eastAsia="Times New Roman" w:hAnsi="Cambria" w:cs="Times New Roman"/>
           <w:shd w:val="clear" w:color="auto" w:fill="FFFFFF"/>
         </w:rPr>
-        <w:t xml:space="preserve">:= the REALIS label </w:t>
-      </w:r>
-    </w:p>
-    <w:p>
-      <w:pPr>
-        <w:jc w:val="left"/>
-        <w:rPr>
-          <w:rFonts w:ascii="Cambria" w:eastAsia="Times New Roman" w:hAnsi="Cambria" w:cs="Times New Roman"/>
-          <w:shd w:val="clear" w:color="auto" w:fill="FFFFFF"/>
-        </w:rPr>
-      </w:pPr>
-      <w:r>
-        <w:rPr>
-          <w:rFonts w:ascii="Cambria" w:eastAsia="Times New Roman" w:hAnsi="Cambria" w:cs="Times New Roman"/>
-          <w:shd w:val="clear" w:color="auto" w:fill="FFFFFF"/>
-        </w:rPr>
-        <w:t>&lt;score</w:t>
-      </w:r>
-      <w:r>
-        <w:rPr>
-          <w:rFonts w:ascii="Cambria" w:eastAsia="Times New Roman" w:hAnsi="Cambria" w:cs="Times New Roman"/>
-          <w:shd w:val="clear" w:color="auto" w:fill="FFFFFF"/>
-        </w:rPr>
-        <w:t>1</w:t>
-      </w:r>
-      <w:proofErr w:type="gramStart"/>
-      <w:r>
-        <w:rPr>
-          <w:rFonts w:ascii="Cambria" w:eastAsia="Times New Roman" w:hAnsi="Cambria" w:cs="Times New Roman"/>
-          <w:shd w:val="clear" w:color="auto" w:fill="FFFFFF"/>
-        </w:rPr>
-        <w:t xml:space="preserve">&gt; </w:t>
-      </w:r>
-      <w:r>
-        <w:rPr>
-          <w:rFonts w:ascii="Cambria" w:eastAsia="Times New Roman" w:hAnsi="Cambria" w:cs="Times New Roman"/>
-          <w:shd w:val="clear" w:color="auto" w:fill="FFFFFF"/>
-        </w:rPr>
-        <w:t>:</w:t>
-      </w:r>
-      <w:proofErr w:type="gramEnd"/>
-      <w:r>
-        <w:rPr>
-          <w:rFonts w:ascii="Cambria" w:eastAsia="Times New Roman" w:hAnsi="Cambria" w:cs="Times New Roman"/>
-          <w:shd w:val="clear" w:color="auto" w:fill="FFFFFF"/>
-        </w:rPr>
-        <w:t xml:space="preserve">= any score (confidence, etc.) the system wants to assign (ignored) </w:t>
-      </w:r>
-    </w:p>
-    <w:p>
-      <w:pPr>
-        <w:jc w:val="left"/>
-        <w:rPr>
-          <w:rFonts w:ascii="Cambria" w:eastAsia="Times New Roman" w:hAnsi="Cambria" w:cs="Times New Roman"/>
-          <w:shd w:val="clear" w:color="auto" w:fill="FFFFFF"/>
-        </w:rPr>
-      </w:pPr>
-      <w:r>
-        <w:rPr>
-          <w:rFonts w:ascii="Cambria" w:eastAsia="Times New Roman" w:hAnsi="Cambria" w:cs="Times New Roman"/>
-          <w:shd w:val="clear" w:color="auto" w:fill="FFFFFF"/>
-        </w:rPr>
-        <w:t>&lt;score2</w:t>
-      </w:r>
-      <w:proofErr w:type="gramStart"/>
-      <w:r>
-        <w:rPr>
-          <w:rFonts w:ascii="Cambria" w:eastAsia="Times New Roman" w:hAnsi="Cambria" w:cs="Times New Roman"/>
-          <w:shd w:val="clear" w:color="auto" w:fill="FFFFFF"/>
-        </w:rPr>
-        <w:t>&gt; :</w:t>
-      </w:r>
-      <w:proofErr w:type="gramEnd"/>
-      <w:r>
-        <w:rPr>
-          <w:rFonts w:ascii="Cambria" w:eastAsia="Times New Roman" w:hAnsi="Cambria" w:cs="Times New Roman"/>
-          <w:shd w:val="clear" w:color="auto" w:fill="FFFFFF"/>
-        </w:rPr>
-        <w:t xml:space="preserve">= score assigned in the evaluation </w:t>
-      </w:r>
-    </w:p>
-    <w:p>
-      <w:pPr>
-        <w:jc w:val="left"/>
-        <w:rPr>
-          <w:rFonts w:ascii="Cambria" w:eastAsia="Times New Roman" w:hAnsi="Cambria" w:cs="Times New Roman"/>
-          <w:shd w:val="clear" w:color="auto" w:fill="FFFFFF"/>
-        </w:rPr>
-      </w:pPr>
-      <w:r>
-        <w:rPr>
-          <w:rFonts w:ascii="Cambria" w:eastAsia="Times New Roman" w:hAnsi="Cambria" w:cs="Times New Roman"/>
-          <w:shd w:val="clear" w:color="auto" w:fill="FFFFFF"/>
-        </w:rPr>
-        <w:t>&lt;score3</w:t>
-      </w:r>
-      <w:proofErr w:type="gramStart"/>
-      <w:r>
-        <w:rPr>
-          <w:rFonts w:ascii="Cambria" w:eastAsia="Times New Roman" w:hAnsi="Cambria" w:cs="Times New Roman"/>
-          <w:shd w:val="clear" w:color="auto" w:fill="FFFFFF"/>
-        </w:rPr>
-        <w:t>&gt; :</w:t>
-      </w:r>
-      <w:proofErr w:type="gramEnd"/>
-      <w:r>
-        <w:rPr>
-          <w:rFonts w:ascii="Cambria" w:eastAsia="Times New Roman" w:hAnsi="Cambria" w:cs="Times New Roman"/>
-          <w:shd w:val="clear" w:color="auto" w:fill="FFFFFF"/>
-        </w:rPr>
-        <w:t xml:space="preserve">= additional possible score assigned by human </w:t>
-      </w:r>
-    </w:p>
-    <w:p>
-      <w:pPr>
-        <w:jc w:val="left"/>
-        <w:rPr>
-          <w:rFonts w:ascii="Cambria" w:eastAsia="Times New Roman" w:hAnsi="Cambria" w:cs="Times New Roman"/>
-          <w:shd w:val="clear" w:color="auto" w:fill="FFFFFF"/>
-        </w:rPr>
-      </w:pPr>
-      <w:r>
-        <w:rPr>
-          <w:rFonts w:ascii="Cambria" w:eastAsia="Times New Roman" w:hAnsi="Cambria" w:cs="Times New Roman"/>
-          <w:shd w:val="clear" w:color="auto" w:fill="FFFFFF"/>
-        </w:rPr>
-        <w:t>&lt;TAB</w:t>
-      </w:r>
-      <w:proofErr w:type="gramStart"/>
-      <w:r>
-        <w:rPr>
-          <w:rFonts w:ascii="Cambria" w:eastAsia="Times New Roman" w:hAnsi="Cambria" w:cs="Times New Roman"/>
-          <w:shd w:val="clear" w:color="auto" w:fill="FFFFFF"/>
-        </w:rPr>
-        <w:t>&gt; :</w:t>
-      </w:r>
-      <w:proofErr w:type="gramEnd"/>
-      <w:r>
-        <w:rPr>
-          <w:rFonts w:ascii="Cambria" w:eastAsia="Times New Roman" w:hAnsi="Cambria" w:cs="Times New Roman"/>
-          <w:shd w:val="clear" w:color="auto" w:fill="FFFFFF"/>
-        </w:rPr>
-        <w:t>= tab character</w:t>
+        <w:t>&lt;TAB&gt; := tab character</w:t>
       </w:r>
     </w:p>
     <w:p>
@@ -4804,13 +4162,8 @@
       <w:r>
         <w:t xml:space="preserve">G, and a system mention with S.  </w:t>
       </w:r>
-      <w:proofErr w:type="gramStart"/>
-      <w:r>
-        <w:t>Overlap(</w:t>
-      </w:r>
-      <w:proofErr w:type="gramEnd"/>
-      <w:r>
-        <w:t xml:space="preserve">G,S) </w:t>
+      <w:r>
+        <w:t xml:space="preserve">Overlap(G,S) </w:t>
       </w:r>
       <w:r>
         <w:t>is a token-based F1</w:t>
@@ -4955,16 +4308,11 @@
         </w:numPr>
       </w:pPr>
       <w:r>
-        <w:t xml:space="preserve">For each gold standard </w:t>
-      </w:r>
-      <w:proofErr w:type="gramStart"/>
-      <w:r>
-        <w:t>mention</w:t>
+        <w:t>For each gold standard mention</w:t>
       </w:r>
       <w:r>
         <w:t xml:space="preserve"> </w:t>
       </w:r>
-      <w:proofErr w:type="gramEnd"/>
       <m:oMath>
         <m:sSub>
           <m:sSubPr>
@@ -5500,34 +4848,12 @@
         <w:rPr>
           <w:color w:val="auto"/>
         </w:rPr>
-        <w:t xml:space="preserve">Scoring </w:t>
-      </w:r>
-      <w:proofErr w:type="spellStart"/>
-      <w:r>
-        <w:rPr>
-          <w:color w:val="auto"/>
-        </w:rPr>
-        <w:t>realis</w:t>
-      </w:r>
-      <w:proofErr w:type="spellEnd"/>
-      <w:r>
-        <w:rPr>
-          <w:color w:val="auto"/>
-        </w:rPr>
-        <w:t xml:space="preserve"> status and mention type detection</w:t>
-      </w:r>
-    </w:p>
-    <w:p>
-      <w:r>
-        <w:t xml:space="preserve">To score </w:t>
-      </w:r>
-      <w:proofErr w:type="spellStart"/>
-      <w:r>
-        <w:t>realis</w:t>
-      </w:r>
-      <w:proofErr w:type="spellEnd"/>
-      <w:r>
-        <w:t xml:space="preserve"> status and mention type detection, we use the same mapping:</w:t>
+        <w:t>Scoring realis status and mention type detection</w:t>
+      </w:r>
+    </w:p>
+    <w:p>
+      <w:r>
+        <w:t>To score realis status and mention type detection, we use the same mapping:</w:t>
       </w:r>
     </w:p>
     <w:p>
@@ -5572,13 +4898,8 @@
       <w:r>
         <w:t>, we cou</w:t>
       </w:r>
-      <w:proofErr w:type="spellStart"/>
-      <w:r>
-        <w:t>nt</w:t>
-      </w:r>
-      <w:proofErr w:type="spellEnd"/>
-      <w:r>
-        <w:t xml:space="preserve"> the number of system mentions</w:t>
+      <w:r>
+        <w:t>nt the number of system mentions</w:t>
       </w:r>
       <w:r>
         <w:t xml:space="preserve"> </w:t>
@@ -5768,7 +5089,6 @@
       <w:r>
         <w:t xml:space="preserve">Initialize with </w:t>
       </w:r>
-      <w:proofErr w:type="spellStart"/>
       <w:r>
         <w:t>r</w:t>
       </w:r>
@@ -5776,25 +5096,13 @@
         <w:t>ealis</w:t>
       </w:r>
       <w:r>
-        <w:t>_score</w:t>
-      </w:r>
-      <w:proofErr w:type="spellEnd"/>
-      <w:r>
-        <w:t xml:space="preserve"> = 0</w:t>
-      </w:r>
-      <w:r>
-        <w:t xml:space="preserve">; </w:t>
-      </w:r>
-      <w:proofErr w:type="spellStart"/>
-      <w:r>
-        <w:t>mention</w:t>
-      </w:r>
-      <w:r>
-        <w:t>_score</w:t>
-      </w:r>
-      <w:proofErr w:type="spellEnd"/>
-      <w:r>
-        <w:t xml:space="preserve"> = 0</w:t>
+        <w:t>_score = 0</w:t>
+      </w:r>
+      <w:r>
+        <w:t>; mention</w:t>
+      </w:r>
+      <w:r>
+        <w:t>_score = 0</w:t>
       </w:r>
     </w:p>
     <w:p>
@@ -5876,13 +5184,8 @@
       <w:r>
         <w:t>realis , realis_score = r</w:t>
       </w:r>
-      <w:proofErr w:type="spellStart"/>
-      <w:r>
-        <w:t>ealis_score</w:t>
-      </w:r>
-      <w:proofErr w:type="spellEnd"/>
-      <w:r>
-        <w:t xml:space="preserve"> + 1/</w:t>
+      <w:r>
+        <w:t>ealis_score + 1/</w:t>
       </w:r>
       <m:oMath>
         <m:sSub>
@@ -5995,27 +5298,14 @@
       <w:r>
         <w:t>mention , m</w:t>
       </w:r>
-      <w:proofErr w:type="spellStart"/>
       <w:r>
         <w:t>en</w:t>
       </w:r>
       <w:r>
-        <w:t>tion_score</w:t>
-      </w:r>
-      <w:proofErr w:type="spellEnd"/>
-      <w:r>
-        <w:t xml:space="preserve"> = </w:t>
-      </w:r>
-      <w:proofErr w:type="spellStart"/>
-      <w:r>
-        <w:t>m</w:t>
-      </w:r>
-      <w:r>
-        <w:t>ention_score</w:t>
-      </w:r>
-      <w:proofErr w:type="spellEnd"/>
-      <w:r>
-        <w:t xml:space="preserve"> + 1/</w:t>
+        <w:t>tion_score = m</w:t>
+      </w:r>
+      <w:r>
+        <w:t>ention_score + 1/</w:t>
       </w:r>
       <m:oMath>
         <m:sSub>
@@ -6057,35 +5347,14 @@
           <w:numId w:val="8"/>
         </w:numPr>
       </w:pPr>
-      <w:proofErr w:type="spellStart"/>
-      <w:r>
-        <w:t>realis_detection_accuracy</w:t>
-      </w:r>
-      <w:proofErr w:type="spellEnd"/>
-      <w:r>
-        <w:t xml:space="preserve"> = </w:t>
-      </w:r>
-      <w:proofErr w:type="spellStart"/>
-      <w:r>
-        <w:t>r</w:t>
-      </w:r>
-      <w:r>
-        <w:t>ealis_score</w:t>
-      </w:r>
-      <w:proofErr w:type="spellEnd"/>
-      <w:r>
-        <w:t xml:space="preserve"> / </w:t>
-      </w:r>
-      <w:r>
-        <w:t>#</w:t>
-      </w:r>
-      <w:proofErr w:type="spellStart"/>
-      <w:r>
-        <w:t>GoldStandardMentions</w:t>
-      </w:r>
-      <w:proofErr w:type="spellEnd"/>
-      <w:r>
-        <w:t xml:space="preserve">  </w:t>
+      <w:r>
+        <w:t>realis_detection_accuracy = r</w:t>
+      </w:r>
+      <w:r>
+        <w:t xml:space="preserve">ealis_score / </w:t>
+      </w:r>
+      <w:r>
+        <w:t xml:space="preserve">#GoldStandardMentions  </w:t>
       </w:r>
     </w:p>
     <w:p>
@@ -6096,35 +5365,14 @@
           <w:numId w:val="8"/>
         </w:numPr>
       </w:pPr>
-      <w:proofErr w:type="spellStart"/>
-      <w:r>
-        <w:t>type_detection_accuracy</w:t>
-      </w:r>
-      <w:proofErr w:type="spellEnd"/>
-      <w:r>
-        <w:t xml:space="preserve"> = </w:t>
-      </w:r>
-      <w:proofErr w:type="spellStart"/>
-      <w:r>
-        <w:t>m</w:t>
-      </w:r>
-      <w:r>
-        <w:t>ention_score</w:t>
-      </w:r>
-      <w:proofErr w:type="spellEnd"/>
-      <w:r>
-        <w:t xml:space="preserve"> / </w:t>
-      </w:r>
-      <w:r>
-        <w:t>#</w:t>
-      </w:r>
-      <w:proofErr w:type="spellStart"/>
-      <w:r>
-        <w:t>GoldStandardMentions</w:t>
-      </w:r>
-      <w:proofErr w:type="spellEnd"/>
-      <w:r>
-        <w:t xml:space="preserve">  </w:t>
+      <w:r>
+        <w:t>type_detection_accuracy = m</w:t>
+      </w:r>
+      <w:r>
+        <w:t xml:space="preserve">ention_score / </w:t>
+      </w:r>
+      <w:r>
+        <w:t xml:space="preserve">#GoldStandardMentions  </w:t>
       </w:r>
     </w:p>
     <w:p>
@@ -6148,13 +5396,8 @@
         <w:t>, she, we</w:t>
       </w:r>
       <w:r>
-        <w:t xml:space="preserve">, my, your, her, </w:t>
-      </w:r>
-      <w:proofErr w:type="gramStart"/>
-      <w:r>
-        <w:t>our</w:t>
-      </w:r>
-      <w:proofErr w:type="gramEnd"/>
+        <w:t>, my, your, her, our</w:t>
+      </w:r>
       <w:r>
         <w:t>}, relative pronouns {who, what, where, when</w:t>
       </w:r>
@@ -6473,30 +5716,20 @@
     </w:p>
     <w:p/>
     <w:p>
-      <w:proofErr w:type="spellStart"/>
       <w:r>
         <w:lastRenderedPageBreak/>
         <w:t>Precision_mac</w:t>
       </w:r>
       <w:r>
-        <w:t>ro</w:t>
-      </w:r>
-      <w:proofErr w:type="spellEnd"/>
-      <w:r>
-        <w:t xml:space="preserve"> = sum of all Precision / #</w:t>
+        <w:t>ro = sum of all Precision / #</w:t>
       </w:r>
       <w:r>
         <w:t>document</w:t>
       </w:r>
     </w:p>
     <w:p>
-      <w:proofErr w:type="spellStart"/>
-      <w:r>
-        <w:t>Recall_macro</w:t>
-      </w:r>
-      <w:proofErr w:type="spellEnd"/>
-      <w:r>
-        <w:t xml:space="preserve"> = sum of all Recall / #</w:t>
+      <w:r>
+        <w:t>Recall_macro = sum of all Recall / #</w:t>
       </w:r>
       <w:r>
         <w:t>document</w:t>
@@ -6504,255 +5737,156 @@
     </w:p>
     <w:p>
       <w:r>
-        <w:t xml:space="preserve">F1_macro = 2* </w:t>
-      </w:r>
-      <w:proofErr w:type="spellStart"/>
-      <w:r>
-        <w:t>Precision_macro</w:t>
-      </w:r>
-      <w:proofErr w:type="spellEnd"/>
-      <w:r>
-        <w:t xml:space="preserve"> * </w:t>
-      </w:r>
-      <w:proofErr w:type="spellStart"/>
-      <w:r>
-        <w:t>Recall_macro</w:t>
-      </w:r>
-      <w:proofErr w:type="spellEnd"/>
-      <w:r>
-        <w:t xml:space="preserve"> / (</w:t>
-      </w:r>
-      <w:proofErr w:type="spellStart"/>
-      <w:r>
-        <w:t>Precision_macro</w:t>
-      </w:r>
-      <w:proofErr w:type="spellEnd"/>
-      <w:r>
-        <w:t xml:space="preserve"> + </w:t>
-      </w:r>
-      <w:proofErr w:type="spellStart"/>
-      <w:r>
-        <w:t>Recall_macro</w:t>
-      </w:r>
-      <w:proofErr w:type="spellEnd"/>
+        <w:t>F1_macro = 2* Precision_macro * Recall_macro / (Precision_macro + Recall_macro)</w:t>
+      </w:r>
+    </w:p>
+    <w:p>
+      <w:r>
+        <w:t>Ty</w:t>
+      </w:r>
+      <w:r>
+        <w:t xml:space="preserve">pe_detection_accuracy_macro = </w:t>
+      </w:r>
+      <w:r>
+        <w:t xml:space="preserve">sum of all </w:t>
+      </w:r>
+      <w:r>
+        <w:t>type_detection_accuracy / #</w:t>
+      </w:r>
+      <w:r>
+        <w:t>document</w:t>
+      </w:r>
+    </w:p>
+    <w:p>
+      <w:r>
+        <w:t>Real</w:t>
+      </w:r>
+      <w:r>
+        <w:t xml:space="preserve">is_detection_accuracy_macro = </w:t>
+      </w:r>
+      <w:r>
+        <w:t>sum of all realis_detection_accuracy / #document</w:t>
+      </w:r>
+    </w:p>
+    <w:p/>
+    <w:p>
+      <w:pPr>
+        <w:rPr>
+          <w:b/>
+        </w:rPr>
+      </w:pPr>
+      <w:r>
+        <w:rPr>
+          <w:b/>
+        </w:rPr>
+        <w:t xml:space="preserve">Micro Average Scores </w:t>
+      </w:r>
+      <w:r>
+        <w:rPr>
+          <w:b/>
+        </w:rPr>
+        <w:t>(s</w:t>
+      </w:r>
+      <w:r>
+        <w:rPr>
+          <w:b/>
+        </w:rPr>
+        <w:t xml:space="preserve">um </w:t>
+      </w:r>
+      <w:r>
+        <w:rPr>
+          <w:b/>
+        </w:rPr>
+        <w:t>of</w:t>
+      </w:r>
+      <w:r>
+        <w:rPr>
+          <w:b/>
+        </w:rPr>
+        <w:t xml:space="preserve"> the individual true positives, false positives, and false negatives of each mention </w:t>
+      </w:r>
+      <w:r>
+        <w:rPr>
+          <w:b/>
+        </w:rPr>
+        <w:t>to</w:t>
+      </w:r>
+      <w:r>
+        <w:rPr>
+          <w:b/>
+        </w:rPr>
+        <w:t xml:space="preserve"> calculate the overall F-Score)</w:t>
+      </w:r>
+    </w:p>
+    <w:p/>
+    <w:p>
+      <w:r>
+        <w:t>Precision_micro = (sum of TP on all doc</w:t>
+      </w:r>
+      <w:r>
+        <w:t>s</w:t>
+      </w:r>
+      <w:r>
+        <w:t xml:space="preserve"> )/ (sum of TP on all doc</w:t>
+      </w:r>
+      <w:r>
+        <w:t>s</w:t>
+      </w:r>
+      <w:r>
+        <w:t xml:space="preserve"> + sum of FP on all doc</w:t>
+      </w:r>
+      <w:r>
+        <w:t>s</w:t>
+      </w:r>
       <w:r>
         <w:t>)</w:t>
       </w:r>
     </w:p>
     <w:p>
-      <w:proofErr w:type="spellStart"/>
-      <w:r>
-        <w:t>Ty</w:t>
-      </w:r>
-      <w:r>
-        <w:t>pe_detection_accuracy_macro</w:t>
-      </w:r>
-      <w:proofErr w:type="spellEnd"/>
-      <w:r>
-        <w:t xml:space="preserve"> = </w:t>
-      </w:r>
-      <w:r>
-        <w:t xml:space="preserve">sum of all </w:t>
-      </w:r>
-      <w:proofErr w:type="spellStart"/>
-      <w:r>
-        <w:t>type_detection_accuracy</w:t>
-      </w:r>
-      <w:proofErr w:type="spellEnd"/>
-      <w:r>
-        <w:t xml:space="preserve"> / #</w:t>
-      </w:r>
-      <w:r>
-        <w:t>document</w:t>
-      </w:r>
-    </w:p>
-    <w:p>
-      <w:proofErr w:type="spellStart"/>
-      <w:r>
-        <w:t>Real</w:t>
-      </w:r>
-      <w:r>
-        <w:t>is_detection_accuracy_macro</w:t>
-      </w:r>
-      <w:proofErr w:type="spellEnd"/>
-      <w:r>
-        <w:t xml:space="preserve"> = </w:t>
-      </w:r>
-      <w:r>
-        <w:t xml:space="preserve">sum of all </w:t>
-      </w:r>
-      <w:proofErr w:type="spellStart"/>
-      <w:r>
-        <w:t>realis_detection_accuracy</w:t>
-      </w:r>
-      <w:proofErr w:type="spellEnd"/>
-      <w:r>
-        <w:t xml:space="preserve"> / #document</w:t>
-      </w:r>
-    </w:p>
-    <w:p/>
-    <w:p>
-      <w:pPr>
-        <w:rPr>
-          <w:b/>
-        </w:rPr>
-      </w:pPr>
-      <w:r>
-        <w:rPr>
-          <w:b/>
-        </w:rPr>
-        <w:t xml:space="preserve">Micro Average Scores </w:t>
-      </w:r>
-      <w:r>
-        <w:rPr>
-          <w:b/>
-        </w:rPr>
-        <w:t>(s</w:t>
-      </w:r>
-      <w:r>
-        <w:rPr>
-          <w:b/>
-        </w:rPr>
-        <w:t xml:space="preserve">um </w:t>
-      </w:r>
-      <w:r>
-        <w:rPr>
-          <w:b/>
-        </w:rPr>
-        <w:t>of</w:t>
-      </w:r>
-      <w:r>
-        <w:rPr>
-          <w:b/>
-        </w:rPr>
-        <w:t xml:space="preserve"> the individual true positives, false positives, and false negatives of each mention </w:t>
-      </w:r>
-      <w:r>
-        <w:rPr>
-          <w:b/>
-        </w:rPr>
-        <w:t>to</w:t>
-      </w:r>
-      <w:r>
-        <w:rPr>
-          <w:b/>
-        </w:rPr>
-        <w:t xml:space="preserve"> calculate the overall F-Score)</w:t>
-      </w:r>
-    </w:p>
-    <w:p/>
-    <w:p>
-      <w:proofErr w:type="spellStart"/>
-      <w:r>
-        <w:t>Precision_micro</w:t>
-      </w:r>
-      <w:proofErr w:type="spellEnd"/>
-      <w:r>
-        <w:t xml:space="preserve"> = (sum of TP on all </w:t>
-      </w:r>
-      <w:proofErr w:type="gramStart"/>
-      <w:r>
-        <w:t>doc</w:t>
+      <w:r>
+        <w:t>Recall_mic</w:t>
+      </w:r>
+      <w:r>
+        <w:t>ro = (sum of TP on all doc</w:t>
       </w:r>
       <w:r>
         <w:t>s</w:t>
       </w:r>
       <w:r>
-        <w:t xml:space="preserve"> )</w:t>
-      </w:r>
-      <w:proofErr w:type="gramEnd"/>
-      <w:r>
-        <w:t>/ (sum of TP on all doc</w:t>
+        <w:t>) / (</w:t>
+      </w:r>
+      <w:r>
+        <w:t>total number of gold standard mention in all docs)</w:t>
+      </w:r>
+    </w:p>
+    <w:p>
+      <w:r>
+        <w:t>F1_micro = 2* Precision_ micro * Recall_ micro / (Precision_ micro + Recall_ micro)</w:t>
+      </w:r>
+    </w:p>
+    <w:p>
+      <w:r>
+        <w:t>Type_detection_accuracy_micr</w:t>
+      </w:r>
+      <w:r>
+        <w:t>o = sum of num_type_correct / (</w:t>
+      </w:r>
+      <w:r>
+        <w:t>total number of gold standard mention in all doc</w:t>
       </w:r>
       <w:r>
         <w:t>s</w:t>
       </w:r>
       <w:r>
-        <w:t xml:space="preserve"> + sum of FP on all doc</w:t>
-      </w:r>
-      <w:r>
-        <w:t>s</w:t>
-      </w:r>
-      <w:r>
         <w:t>)</w:t>
       </w:r>
     </w:p>
     <w:p>
-      <w:proofErr w:type="spellStart"/>
-      <w:r>
-        <w:t>Recall_mic</w:t>
-      </w:r>
-      <w:r>
-        <w:t>ro</w:t>
-      </w:r>
-      <w:proofErr w:type="spellEnd"/>
-      <w:r>
-        <w:t xml:space="preserve"> = (sum of TP on all doc</w:t>
-      </w:r>
-      <w:r>
-        <w:t>s</w:t>
-      </w:r>
-      <w:r>
-        <w:t>) / (</w:t>
-      </w:r>
-      <w:r>
-        <w:t>total number of gold standard mention in all docs)</w:t>
-      </w:r>
-    </w:p>
-    <w:p>
-      <w:r>
-        <w:t>F1_micro = 2* Precision_ micro * Recall_ micro / (Precision_ micro + Recall_ micro)</w:t>
-      </w:r>
-    </w:p>
-    <w:p>
-      <w:proofErr w:type="spellStart"/>
-      <w:r>
-        <w:t>Type_detection_accuracy_micr</w:t>
-      </w:r>
-      <w:r>
-        <w:t>o</w:t>
-      </w:r>
-      <w:proofErr w:type="spellEnd"/>
-      <w:r>
-        <w:t xml:space="preserve"> = sum of </w:t>
-      </w:r>
-      <w:proofErr w:type="spellStart"/>
-      <w:r>
-        <w:t>num_type_correct</w:t>
-      </w:r>
-      <w:proofErr w:type="spellEnd"/>
-      <w:r>
-        <w:t xml:space="preserve"> / (</w:t>
-      </w:r>
-      <w:r>
-        <w:t>total number of gold standard mention in all doc</w:t>
-      </w:r>
-      <w:r>
-        <w:t>s</w:t>
-      </w:r>
-      <w:r>
-        <w:t>)</w:t>
-      </w:r>
-    </w:p>
-    <w:p>
-      <w:proofErr w:type="spellStart"/>
-      <w:r>
-        <w:t>Realis_detection_accuracy_micro</w:t>
-      </w:r>
-      <w:proofErr w:type="spellEnd"/>
-      <w:r>
-        <w:t xml:space="preserve"> = su</w:t>
-      </w:r>
-      <w:r>
-        <w:t xml:space="preserve">m of </w:t>
-      </w:r>
-      <w:proofErr w:type="spellStart"/>
-      <w:r>
-        <w:t>realis_detection_score</w:t>
-      </w:r>
-      <w:proofErr w:type="spellEnd"/>
-      <w:r>
-        <w:t xml:space="preserve"> / (</w:t>
+      <w:r>
+        <w:t>Realis_detection_accuracy_micro = su</w:t>
+      </w:r>
+      <w:r>
+        <w:t>m of realis_detection_score / (</w:t>
       </w:r>
       <w:r>
         <w:t>total number of gold standard mention in all docs)</w:t>
@@ -6832,13 +5966,8 @@
       <w:r>
         <w:t xml:space="preserve">Initialize </w:t>
       </w:r>
-      <w:proofErr w:type="spellStart"/>
-      <w:r>
-        <w:t>mappingScores</w:t>
-      </w:r>
-      <w:proofErr w:type="spellEnd"/>
-      <w:r>
-        <w:t xml:space="preserve"> </w:t>
+      <w:r>
+        <w:t xml:space="preserve">mappingScores </w:t>
       </w:r>
       <w:r>
         <w:t>as an empty list.</w:t>
@@ -6859,15 +5988,7 @@
         <w:t xml:space="preserve"> C</w:t>
       </w:r>
       <w:r>
-        <w:t xml:space="preserve">ompute </w:t>
-      </w:r>
-      <w:proofErr w:type="gramStart"/>
-      <w:r>
-        <w:t>overlap</w:t>
-      </w:r>
-      <w:proofErr w:type="gramEnd"/>
-      <w:r>
-        <w:t xml:space="preserve"> scores </w:t>
+        <w:t xml:space="preserve">ompute overlap scores </w:t>
       </w:r>
       <w:r>
         <w:t xml:space="preserve">for each pair of Gold/System </w:t>
@@ -6891,45 +6012,11 @@
         <w:t>FOR</w:t>
       </w:r>
       <w:r>
-        <w:t xml:space="preserve"> each system mention </w:t>
-      </w:r>
-      <w:proofErr w:type="gramStart"/>
-      <w:r>
-        <w:t>S :=</w:t>
-      </w:r>
-      <w:proofErr w:type="gramEnd"/>
-      <w:r>
-        <w:t xml:space="preserve"> {</w:t>
-      </w:r>
-      <w:proofErr w:type="spellStart"/>
-      <w:r>
-        <w:t>S_mid</w:t>
-      </w:r>
-      <w:proofErr w:type="spellEnd"/>
-      <w:r>
-        <w:t xml:space="preserve">, </w:t>
-      </w:r>
-      <w:proofErr w:type="spellStart"/>
-      <w:r>
-        <w:t>S_tokens</w:t>
-      </w:r>
-      <w:proofErr w:type="spellEnd"/>
-      <w:r>
-        <w:t xml:space="preserve">, </w:t>
-      </w:r>
-      <w:proofErr w:type="spellStart"/>
-      <w:r>
-        <w:t>S_realis</w:t>
-      </w:r>
-      <w:proofErr w:type="spellEnd"/>
-      <w:r>
-        <w:t xml:space="preserve">, </w:t>
-      </w:r>
-      <w:proofErr w:type="spellStart"/>
-      <w:r>
-        <w:t>S_type</w:t>
-      </w:r>
-      <w:proofErr w:type="spellEnd"/>
+        <w:t xml:space="preserve"> each system mention S := {S_mid, S_tokens</w:t>
+      </w:r>
+      <w:r>
+        <w:t>, S_realis, S_type</w:t>
+      </w:r>
       <w:r>
         <w:t>}</w:t>
       </w:r>
@@ -6939,44 +6026,12 @@
     </w:p>
     <w:p>
       <w:r>
-        <w:t xml:space="preserve">   Let </w:t>
-      </w:r>
-      <w:proofErr w:type="spellStart"/>
-      <w:r>
-        <w:t>S_</w:t>
-      </w:r>
-      <w:proofErr w:type="gramStart"/>
-      <w:r>
-        <w:t>mid</w:t>
-      </w:r>
-      <w:proofErr w:type="spellEnd"/>
-      <w:r>
-        <w:t xml:space="preserve"> :</w:t>
-      </w:r>
-      <w:proofErr w:type="gramEnd"/>
-      <w:r>
-        <w:t>= mention id of S</w:t>
-      </w:r>
-    </w:p>
-    <w:p>
-      <w:r>
-        <w:t xml:space="preserve">   Let </w:t>
-      </w:r>
-      <w:proofErr w:type="spellStart"/>
-      <w:r>
-        <w:t>S_</w:t>
-      </w:r>
-      <w:proofErr w:type="gramStart"/>
-      <w:r>
-        <w:t>tokens</w:t>
-      </w:r>
-      <w:proofErr w:type="spellEnd"/>
-      <w:r>
-        <w:t xml:space="preserve"> :</w:t>
-      </w:r>
-      <w:proofErr w:type="gramEnd"/>
-      <w:r>
-        <w:t xml:space="preserve">= token </w:t>
+        <w:t xml:space="preserve">   Let S_mid := mention id of S</w:t>
+      </w:r>
+    </w:p>
+    <w:p>
+      <w:r>
+        <w:t xml:space="preserve">   Let S_tokens := token </w:t>
       </w:r>
       <w:r>
         <w:t>ID</w:t>
@@ -6992,31 +6047,7 @@
         </w:rPr>
       </w:pPr>
       <w:r>
-        <w:t xml:space="preserve">   Let </w:t>
-      </w:r>
-      <w:proofErr w:type="spellStart"/>
-      <w:r>
-        <w:t>S_</w:t>
-      </w:r>
-      <w:proofErr w:type="gramStart"/>
-      <w:r>
-        <w:t>tokens</w:t>
-      </w:r>
-      <w:proofErr w:type="spellEnd"/>
-      <w:r>
-        <w:t xml:space="preserve"> :</w:t>
-      </w:r>
-      <w:proofErr w:type="gramEnd"/>
-      <w:r>
-        <w:t xml:space="preserve">= </w:t>
-      </w:r>
-      <w:proofErr w:type="spellStart"/>
-      <w:r>
-        <w:t>S_tokens</w:t>
-      </w:r>
-      <w:proofErr w:type="spellEnd"/>
-      <w:r>
-        <w:t xml:space="preserve"> – {token </w:t>
+        <w:t xml:space="preserve">   Let S_tokens := S_tokens – {token </w:t>
       </w:r>
       <w:r>
         <w:t>ID</w:t>
@@ -7036,60 +6067,19 @@
     </w:p>
     <w:p>
       <w:r>
-        <w:t xml:space="preserve">   Let </w:t>
-      </w:r>
-      <w:proofErr w:type="spellStart"/>
-      <w:r>
-        <w:t>S_</w:t>
-      </w:r>
-      <w:proofErr w:type="gramStart"/>
-      <w:r>
-        <w:t>realis</w:t>
-      </w:r>
-      <w:proofErr w:type="spellEnd"/>
-      <w:r>
-        <w:t xml:space="preserve"> :</w:t>
-      </w:r>
-      <w:proofErr w:type="gramEnd"/>
-      <w:r>
-        <w:t xml:space="preserve">= </w:t>
-      </w:r>
-      <w:proofErr w:type="spellStart"/>
+        <w:t xml:space="preserve">   Let S_realis := </w:t>
+      </w:r>
       <w:r>
         <w:rPr>
           <w:rFonts w:ascii="Cambria" w:eastAsia="Times New Roman" w:hAnsi="Cambria" w:cs="Times New Roman"/>
           <w:shd w:val="clear" w:color="auto" w:fill="FFFFFF"/>
         </w:rPr>
-        <w:t>realis</w:t>
-      </w:r>
-      <w:proofErr w:type="spellEnd"/>
-      <w:r>
-        <w:rPr>
-          <w:rFonts w:ascii="Cambria" w:eastAsia="Times New Roman" w:hAnsi="Cambria" w:cs="Times New Roman"/>
-          <w:shd w:val="clear" w:color="auto" w:fill="FFFFFF"/>
-        </w:rPr>
-        <w:t xml:space="preserve"> status of S</w:t>
-      </w:r>
-    </w:p>
-    <w:p>
-      <w:r>
-        <w:t xml:space="preserve">   Let </w:t>
-      </w:r>
-      <w:proofErr w:type="spellStart"/>
-      <w:r>
-        <w:t>S_</w:t>
-      </w:r>
-      <w:proofErr w:type="gramStart"/>
-      <w:r>
-        <w:t>type</w:t>
-      </w:r>
-      <w:proofErr w:type="spellEnd"/>
-      <w:r>
-        <w:t xml:space="preserve"> :</w:t>
-      </w:r>
-      <w:proofErr w:type="gramEnd"/>
-      <w:r>
-        <w:t>= mention type of S</w:t>
+        <w:t>realis status of S</w:t>
+      </w:r>
+    </w:p>
+    <w:p>
+      <w:r>
+        <w:t xml:space="preserve">   Let S_type := mention type of S</w:t>
       </w:r>
     </w:p>
     <w:p/>
@@ -7101,89 +6091,23 @@
         <w:t>FOR</w:t>
       </w:r>
       <w:r>
-        <w:t xml:space="preserve"> each gold mention G</w:t>
-      </w:r>
-      <w:proofErr w:type="gramStart"/>
-      <w:r>
-        <w:t>:=</w:t>
-      </w:r>
-      <w:proofErr w:type="gramEnd"/>
-      <w:r>
-        <w:t xml:space="preserve"> {</w:t>
-      </w:r>
-      <w:proofErr w:type="spellStart"/>
-      <w:r>
-        <w:t>G_mid</w:t>
-      </w:r>
-      <w:proofErr w:type="spellEnd"/>
-      <w:r>
-        <w:t xml:space="preserve">, </w:t>
-      </w:r>
-      <w:proofErr w:type="spellStart"/>
-      <w:r>
-        <w:t>G_tokens</w:t>
-      </w:r>
-      <w:proofErr w:type="spellEnd"/>
-      <w:r>
-        <w:t xml:space="preserve">, </w:t>
-      </w:r>
-      <w:proofErr w:type="spellStart"/>
-      <w:r>
-        <w:t>G_realis</w:t>
-      </w:r>
-      <w:proofErr w:type="spellEnd"/>
-      <w:r>
-        <w:t xml:space="preserve">, </w:t>
-      </w:r>
-      <w:proofErr w:type="spellStart"/>
-      <w:r>
-        <w:t>G_type</w:t>
-      </w:r>
-      <w:proofErr w:type="spellEnd"/>
+        <w:t xml:space="preserve"> each gold mention G:= {G_mid, G_tokens</w:t>
+      </w:r>
+      <w:r>
+        <w:t>, G_realis, G_type</w:t>
+      </w:r>
       <w:r>
         <w:t>}</w:t>
       </w:r>
     </w:p>
     <w:p>
       <w:r>
-        <w:t xml:space="preserve">     Let </w:t>
-      </w:r>
-      <w:proofErr w:type="spellStart"/>
-      <w:r>
-        <w:t>G_</w:t>
-      </w:r>
-      <w:proofErr w:type="gramStart"/>
-      <w:r>
-        <w:t>mid</w:t>
-      </w:r>
-      <w:proofErr w:type="spellEnd"/>
-      <w:r>
-        <w:t xml:space="preserve"> :</w:t>
-      </w:r>
-      <w:proofErr w:type="gramEnd"/>
-      <w:r>
-        <w:t>= mention id of G</w:t>
-      </w:r>
-    </w:p>
-    <w:p>
-      <w:r>
-        <w:t xml:space="preserve">     Let </w:t>
-      </w:r>
-      <w:proofErr w:type="spellStart"/>
-      <w:r>
-        <w:t>G_</w:t>
-      </w:r>
-      <w:proofErr w:type="gramStart"/>
-      <w:r>
-        <w:t>tokens</w:t>
-      </w:r>
-      <w:proofErr w:type="spellEnd"/>
-      <w:r>
-        <w:t xml:space="preserve"> :</w:t>
-      </w:r>
-      <w:proofErr w:type="gramEnd"/>
-      <w:r>
-        <w:t xml:space="preserve">= token </w:t>
+        <w:t xml:space="preserve">     Let G_mid := mention id of G</w:t>
+      </w:r>
+    </w:p>
+    <w:p>
+      <w:r>
+        <w:t xml:space="preserve">     Let G_tokens := token </w:t>
       </w:r>
       <w:r>
         <w:t>ID</w:t>
@@ -7194,31 +6118,7 @@
     </w:p>
     <w:p>
       <w:r>
-        <w:t xml:space="preserve">     Let </w:t>
-      </w:r>
-      <w:proofErr w:type="spellStart"/>
-      <w:r>
-        <w:t>G_</w:t>
-      </w:r>
-      <w:proofErr w:type="gramStart"/>
-      <w:r>
-        <w:t>tokens</w:t>
-      </w:r>
-      <w:proofErr w:type="spellEnd"/>
-      <w:r>
-        <w:t xml:space="preserve"> :</w:t>
-      </w:r>
-      <w:proofErr w:type="gramEnd"/>
-      <w:r>
-        <w:t xml:space="preserve">= </w:t>
-      </w:r>
-      <w:proofErr w:type="spellStart"/>
-      <w:r>
-        <w:t>G_tokens</w:t>
-      </w:r>
-      <w:proofErr w:type="spellEnd"/>
-      <w:r>
-        <w:t xml:space="preserve"> – {token </w:t>
+        <w:t xml:space="preserve">     Let G_tokens := G_tokens – {token </w:t>
       </w:r>
       <w:r>
         <w:t>ID</w:t>
@@ -7229,95 +6129,34 @@
     </w:p>
     <w:p>
       <w:r>
-        <w:t xml:space="preserve">     Let </w:t>
-      </w:r>
-      <w:proofErr w:type="spellStart"/>
-      <w:r>
-        <w:t>G_</w:t>
-      </w:r>
-      <w:proofErr w:type="gramStart"/>
-      <w:r>
-        <w:t>realis</w:t>
-      </w:r>
-      <w:proofErr w:type="spellEnd"/>
-      <w:r>
-        <w:t xml:space="preserve"> :</w:t>
-      </w:r>
-      <w:proofErr w:type="gramEnd"/>
-      <w:r>
-        <w:t xml:space="preserve">= </w:t>
-      </w:r>
-      <w:proofErr w:type="spellStart"/>
-      <w:r>
-        <w:t>realis</w:t>
-      </w:r>
-      <w:proofErr w:type="spellEnd"/>
-      <w:r>
-        <w:t xml:space="preserve"> status of G</w:t>
-      </w:r>
-    </w:p>
-    <w:p>
-      <w:r>
-        <w:t xml:space="preserve">     Let </w:t>
-      </w:r>
-      <w:proofErr w:type="spellStart"/>
-      <w:r>
-        <w:t>G_</w:t>
-      </w:r>
-      <w:proofErr w:type="gramStart"/>
-      <w:r>
-        <w:t>type</w:t>
-      </w:r>
-      <w:proofErr w:type="spellEnd"/>
-      <w:r>
-        <w:t xml:space="preserve"> :</w:t>
-      </w:r>
-      <w:proofErr w:type="gramEnd"/>
-      <w:r>
-        <w:t>= mention type of G</w:t>
+        <w:t xml:space="preserve">     Let G_realis := realis status of G</w:t>
+      </w:r>
+    </w:p>
+    <w:p>
+      <w:r>
+        <w:t xml:space="preserve">     Let G_type := mention type of G</w:t>
       </w:r>
     </w:p>
     <w:p/>
     <w:p>
       <w:r>
-        <w:t xml:space="preserve">     Let </w:t>
-      </w:r>
-      <w:proofErr w:type="gramStart"/>
-      <w:r>
-        <w:t>o</w:t>
-      </w:r>
-      <w:r>
-        <w:t>verlap :=</w:t>
-      </w:r>
-      <w:proofErr w:type="gramEnd"/>
+        <w:t xml:space="preserve">     Let o</w:t>
+      </w:r>
+      <w:r>
+        <w:t xml:space="preserve">verlap := </w:t>
+      </w:r>
+      <w:r>
+        <w:t>OVERLAP</w:t>
+      </w:r>
+      <w:r>
+        <w:t>(S_tokens, G_tokens</w:t>
+      </w:r>
+      <w:r>
+        <w:t>)</w:t>
+      </w:r>
       <w:r>
         <w:t xml:space="preserve"> </w:t>
       </w:r>
-      <w:r>
-        <w:t>OVERLAP</w:t>
-      </w:r>
-      <w:r>
-        <w:t>(</w:t>
-      </w:r>
-      <w:proofErr w:type="spellStart"/>
-      <w:r>
-        <w:t>S_tokens</w:t>
-      </w:r>
-      <w:proofErr w:type="spellEnd"/>
-      <w:r>
-        <w:t xml:space="preserve">, </w:t>
-      </w:r>
-      <w:proofErr w:type="spellStart"/>
-      <w:r>
-        <w:t>G_tokens</w:t>
-      </w:r>
-      <w:proofErr w:type="spellEnd"/>
-      <w:r>
-        <w:t>)</w:t>
-      </w:r>
-      <w:r>
-        <w:t xml:space="preserve"> </w:t>
-      </w:r>
     </w:p>
     <w:p>
       <w:r>
@@ -7326,25 +6165,7 @@
     </w:p>
     <w:p>
       <w:r>
-        <w:t xml:space="preserve">          </w:t>
-      </w:r>
-      <w:proofErr w:type="spellStart"/>
-      <w:proofErr w:type="gramStart"/>
-      <w:r>
-        <w:t>mappingScores</w:t>
-      </w:r>
-      <w:proofErr w:type="spellEnd"/>
-      <w:proofErr w:type="gramEnd"/>
-      <w:r>
-        <w:t xml:space="preserve"> := </w:t>
-      </w:r>
-      <w:proofErr w:type="spellStart"/>
-      <w:r>
-        <w:t>mappingScores</w:t>
-      </w:r>
-      <w:proofErr w:type="spellEnd"/>
-      <w:r>
-        <w:t xml:space="preserve"> + (G, S, overlap)</w:t>
+        <w:t xml:space="preserve">          mappingScores := mappingScores + (G, S, overlap)</w:t>
       </w:r>
     </w:p>
     <w:p>
@@ -7377,15 +6198,7 @@
         <w:t>er calculating</w:t>
       </w:r>
       <w:r>
-        <w:t xml:space="preserve"> all pairs, we find the best mapping between </w:t>
-      </w:r>
-      <w:proofErr w:type="gramStart"/>
-      <w:r>
-        <w:t>System</w:t>
-      </w:r>
-      <w:proofErr w:type="gramEnd"/>
-      <w:r>
-        <w:t xml:space="preserve"> </w:t>
+        <w:t xml:space="preserve"> all pairs, we find the best mapping between System </w:t>
       </w:r>
     </w:p>
     <w:p>
@@ -7405,15 +6218,7 @@
     <w:p/>
     <w:p>
       <w:r>
-        <w:t xml:space="preserve">Sort </w:t>
-      </w:r>
-      <w:proofErr w:type="spellStart"/>
-      <w:r>
-        <w:t>mappingScores</w:t>
-      </w:r>
-      <w:proofErr w:type="spellEnd"/>
-      <w:r>
-        <w:t xml:space="preserve"> based on overlap</w:t>
+        <w:t>Sort mappingScores based on overlap</w:t>
       </w:r>
     </w:p>
     <w:p/>
@@ -7443,20 +6248,7 @@
     </w:p>
     <w:p>
       <w:r>
-        <w:t xml:space="preserve">WHILE </w:t>
-      </w:r>
-      <w:proofErr w:type="spellStart"/>
-      <w:proofErr w:type="gramStart"/>
-      <w:r>
-        <w:t>mappingScores</w:t>
-      </w:r>
-      <w:proofErr w:type="spellEnd"/>
-      <w:r>
-        <w:t xml:space="preserve"> !</w:t>
-      </w:r>
-      <w:proofErr w:type="gramEnd"/>
-      <w:r>
-        <w:t>= {}:</w:t>
+        <w:t>WHILE mappingScores != {}:</w:t>
       </w:r>
     </w:p>
     <w:p>
@@ -7464,20 +6256,7 @@
         <w:t xml:space="preserve">   </w:t>
       </w:r>
       <w:r>
-        <w:t xml:space="preserve">(G, S, overlap) = </w:t>
-      </w:r>
-      <w:proofErr w:type="spellStart"/>
-      <w:proofErr w:type="gramStart"/>
-      <w:r>
-        <w:t>mappingScores.pop</w:t>
-      </w:r>
-      <w:proofErr w:type="spellEnd"/>
-      <w:r>
-        <w:t>(</w:t>
-      </w:r>
-      <w:proofErr w:type="gramEnd"/>
-      <w:r>
-        <w:t>)</w:t>
+        <w:t>(G, S, overlap) = mappingScores.pop()</w:t>
       </w:r>
       <w:r>
         <w:t xml:space="preserve"> </w:t>
@@ -7522,29 +6301,21 @@
         <w:ind w:firstLine="720"/>
       </w:pPr>
       <w:r>
+        <w:t xml:space="preserve">THEN Mapping := Mapping + {G,S, overlap} </w:t>
+      </w:r>
+    </w:p>
+    <w:p>
+      <w:r>
+        <w:t xml:space="preserve">   ELSE IF G has been mapped but S has not been mapped</w:t>
+      </w:r>
+    </w:p>
+    <w:p>
+      <w:r>
+        <w:t xml:space="preserve">              </w:t>
+      </w:r>
+      <w:r>
         <w:t xml:space="preserve">THEN </w:t>
       </w:r>
-      <w:proofErr w:type="gramStart"/>
-      <w:r>
-        <w:t>Mapping :=</w:t>
-      </w:r>
-      <w:proofErr w:type="gramEnd"/>
-      <w:r>
-        <w:t xml:space="preserve"> Mapping + {G,S, overlap} </w:t>
-      </w:r>
-    </w:p>
-    <w:p>
-      <w:r>
-        <w:t xml:space="preserve">   ELSE IF G has been mapped but S has not been mapped</w:t>
-      </w:r>
-    </w:p>
-    <w:p>
-      <w:r>
-        <w:t xml:space="preserve">              </w:t>
-      </w:r>
-      <w:r>
-        <w:t xml:space="preserve">THEN </w:t>
-      </w:r>
       <w:r>
         <w:t xml:space="preserve">Find the </w:t>
       </w:r>
@@ -7584,15 +6355,7 @@
     <w:p>
       <w:r>
         <w:lastRenderedPageBreak/>
-        <w:t>#</w:t>
-      </w:r>
-      <w:proofErr w:type="gramStart"/>
-      <w:r>
-        <w:t>Append</w:t>
-      </w:r>
-      <w:proofErr w:type="gramEnd"/>
-      <w:r>
-        <w:t xml:space="preserve"> </w:t>
+        <w:t xml:space="preserve">#Append </w:t>
       </w:r>
       <w:r>
         <w:t xml:space="preserve">system </w:t>
@@ -7605,53 +6368,28 @@
       </w:r>
     </w:p>
     <w:p>
-      <w:proofErr w:type="gramStart"/>
-      <w:r>
-        <w:t>FOR each gold</w:t>
-      </w:r>
-      <w:proofErr w:type="gramEnd"/>
-      <w:r>
-        <w:t xml:space="preserve"> mention G:</w:t>
+      <w:r>
+        <w:t>FOR each gold mention G:</w:t>
       </w:r>
     </w:p>
     <w:p>
       <w:r>
         <w:tab/>
-      </w:r>
-      <w:proofErr w:type="gramStart"/>
-      <w:r>
-        <w:t>Score :=</w:t>
-      </w:r>
-      <w:proofErr w:type="gramEnd"/>
-      <w:r>
-        <w:t xml:space="preserve"> Mapping[G].overlap</w:t>
+        <w:t>Score := Mapping[G].overlap</w:t>
       </w:r>
     </w:p>
     <w:p>
       <w:pPr>
         <w:ind w:left="720"/>
       </w:pPr>
-      <w:proofErr w:type="gramStart"/>
-      <w:r>
-        <w:t>append</w:t>
-      </w:r>
-      <w:proofErr w:type="gramEnd"/>
-      <w:r>
-        <w:t xml:space="preserve"> S</w:t>
+      <w:r>
+        <w:t>append S</w:t>
       </w:r>
       <w:r>
         <w:t xml:space="preserve">core to the end of </w:t>
       </w:r>
       <w:r>
-        <w:t xml:space="preserve">the line of </w:t>
-      </w:r>
-      <w:proofErr w:type="spellStart"/>
-      <w:r>
-        <w:t>G_mid</w:t>
-      </w:r>
-      <w:proofErr w:type="spellEnd"/>
-      <w:r>
-        <w:t xml:space="preserve"> </w:t>
+        <w:t xml:space="preserve">the line of G_mid </w:t>
       </w:r>
       <w:r>
         <w:t xml:space="preserve">in </w:t>
@@ -7706,7 +6444,6 @@
       </w:r>
     </w:p>
     <w:p>
-      <w:proofErr w:type="gramStart"/>
       <w:r>
         <w:t xml:space="preserve">TP </w:t>
       </w:r>
@@ -7714,11 +6451,7 @@
         <w:t>:</w:t>
       </w:r>
       <w:r>
-        <w:t>=</w:t>
-      </w:r>
-      <w:proofErr w:type="gramEnd"/>
-      <w:r>
-        <w:t xml:space="preserve"> 0</w:t>
+        <w:t>= 0</w:t>
       </w:r>
     </w:p>
     <w:p>
@@ -7750,13 +6483,8 @@
       <w:r>
         <w:t xml:space="preserve">  </w:t>
       </w:r>
-      <w:proofErr w:type="gramStart"/>
-      <w:r>
-        <w:t>TP :=</w:t>
-      </w:r>
-      <w:proofErr w:type="gramEnd"/>
-      <w:r>
-        <w:t xml:space="preserve"> TP + Mapping[</w:t>
+      <w:r>
+        <w:t>TP := TP + Mapping[</w:t>
       </w:r>
       <w:r>
         <w:t>S</w:t>
@@ -7774,13 +6502,8 @@
       <w:r>
         <w:t xml:space="preserve">      </w:t>
       </w:r>
-      <w:proofErr w:type="gramStart"/>
-      <w:r>
-        <w:t>FP :=</w:t>
-      </w:r>
-      <w:proofErr w:type="gramEnd"/>
-      <w:r>
-        <w:t xml:space="preserve"> FP + 1</w:t>
+      <w:r>
+        <w:t>FP := FP + 1</w:t>
       </w:r>
     </w:p>
     <w:p>
@@ -7815,177 +6538,169 @@
       </w:r>
     </w:p>
     <w:p>
-      <w:proofErr w:type="gramStart"/>
-      <w:r>
-        <w:t>Precision :=</w:t>
-      </w:r>
-      <w:proofErr w:type="gramEnd"/>
-      <w:r>
-        <w:t xml:space="preserve"> TP / (TP+FP)</w:t>
-      </w:r>
-    </w:p>
-    <w:p>
-      <w:proofErr w:type="gramStart"/>
-      <w:r>
-        <w:t>Recall :=</w:t>
-      </w:r>
-      <w:proofErr w:type="gramEnd"/>
-      <w:r>
-        <w:t xml:space="preserve"> TP / #</w:t>
-      </w:r>
-      <w:proofErr w:type="spellStart"/>
-      <w:r>
-        <w:t>GoldStandardMentions</w:t>
-      </w:r>
-      <w:proofErr w:type="spellEnd"/>
+      <w:r>
+        <w:t>Precision := TP / (TP+FP)</w:t>
+      </w:r>
+    </w:p>
+    <w:p>
+      <w:r>
+        <w:t>Recall := TP / #GoldStandardMentions</w:t>
+      </w:r>
     </w:p>
     <w:p>
       <w:r>
         <w:t>F</w:t>
       </w:r>
       <w:r>
-        <w:t>1_</w:t>
-      </w:r>
-      <w:proofErr w:type="gramStart"/>
-      <w:r>
-        <w:t>Score</w:t>
-      </w:r>
-      <w:r>
-        <w:t xml:space="preserve"> :</w:t>
-      </w:r>
-      <w:proofErr w:type="gramEnd"/>
-      <w:r>
-        <w:t>= 2*Precision*Recall/(</w:t>
-      </w:r>
-      <w:proofErr w:type="spellStart"/>
-      <w:r>
-        <w:t>Precision+Recall</w:t>
-      </w:r>
-      <w:proofErr w:type="spellEnd"/>
-      <w:r>
-        <w:t>)</w:t>
+        <w:t>1_Score</w:t>
+      </w:r>
+      <w:r>
+        <w:t xml:space="preserve"> := 2*Precision*Recall/(Precision+Recall)</w:t>
       </w:r>
     </w:p>
     <w:p/>
     <w:p>
       <w:r>
-        <w:t xml:space="preserve">#STEP3.3: Compute mention and </w:t>
-      </w:r>
-      <w:proofErr w:type="spellStart"/>
-      <w:r>
-        <w:t>realis</w:t>
-      </w:r>
-      <w:proofErr w:type="spellEnd"/>
-      <w:r>
-        <w:t xml:space="preserve"> type detection score:</w:t>
-      </w:r>
-    </w:p>
-    <w:p>
-      <w:proofErr w:type="spellStart"/>
-      <w:r>
-        <w:t>type_correct_</w:t>
-      </w:r>
-      <w:proofErr w:type="gramStart"/>
-      <w:r>
-        <w:t>score</w:t>
-      </w:r>
-      <w:proofErr w:type="spellEnd"/>
+        <w:t>#STEP3.3: Compute mention and realis type detection score:</w:t>
+      </w:r>
+    </w:p>
+    <w:p>
+      <w:r>
+        <w:t xml:space="preserve">type_correct_score </w:t>
+      </w:r>
+      <w:r>
+        <w:t>:= 0</w:t>
+      </w:r>
+    </w:p>
+    <w:p>
+      <w:r>
+        <w:t>realis_correct</w:t>
+      </w:r>
+      <w:r>
+        <w:t>_score</w:t>
+      </w:r>
+      <w:r>
+        <w:t xml:space="preserve"> := 0</w:t>
+      </w:r>
+    </w:p>
+    <w:p>
+      <w:r>
+        <w:t>FOR EACH LINE (G,</w:t>
+      </w:r>
+      <w:r>
+        <w:t>{</w:t>
+      </w:r>
+      <w:r>
+        <w:t>S</w:t>
+      </w:r>
+      <w:r>
+        <w:t>}</w:t>
+      </w:r>
+      <w:r>
+        <w:t>, overlap) in Mapping</w:t>
+      </w:r>
+    </w:p>
+    <w:p>
+      <w:r>
+        <w:t xml:space="preserve">        Mapping_num:= |{S}|</w:t>
+      </w:r>
+    </w:p>
+    <w:p>
+      <w:r>
+        <w:t xml:space="preserve">        </w:t>
+      </w:r>
+      <w:r>
+        <w:t>Single_score := 1/ Mapping_num</w:t>
+      </w:r>
+    </w:p>
+    <w:p>
+      <w:r>
+        <w:t xml:space="preserve">        FOR EACH LINE S in {S}</w:t>
+      </w:r>
+    </w:p>
+    <w:p>
+      <w:r>
+        <w:t xml:space="preserve">        </w:t>
+      </w:r>
+      <w:r>
+        <w:t xml:space="preserve">    </w:t>
+      </w:r>
+      <w:r>
+        <w:t>IF G_type == S_type</w:t>
+      </w:r>
+    </w:p>
+    <w:p>
+      <w:r>
+        <w:t xml:space="preserve">            </w:t>
+      </w:r>
+      <w:r>
+        <w:t xml:space="preserve">   </w:t>
+      </w:r>
+      <w:r>
+        <w:t xml:space="preserve"> type_correct_score</w:t>
+      </w:r>
+      <w:r>
+        <w:t xml:space="preserve"> := </w:t>
+      </w:r>
+      <w:r>
+        <w:t>type_correct_score</w:t>
+      </w:r>
+      <w:r>
+        <w:t xml:space="preserve"> +</w:t>
+      </w:r>
       <w:r>
         <w:t xml:space="preserve"> </w:t>
       </w:r>
       <w:r>
-        <w:t>:</w:t>
-      </w:r>
-      <w:proofErr w:type="gramEnd"/>
-      <w:r>
-        <w:t>= 0</w:t>
-      </w:r>
-    </w:p>
-    <w:p>
-      <w:proofErr w:type="spellStart"/>
-      <w:r>
-        <w:t>realis_correct</w:t>
-      </w:r>
-      <w:r>
-        <w:t>_</w:t>
-      </w:r>
-      <w:proofErr w:type="gramStart"/>
-      <w:r>
-        <w:t>score</w:t>
-      </w:r>
-      <w:proofErr w:type="spellEnd"/>
-      <w:r>
-        <w:t xml:space="preserve"> :</w:t>
-      </w:r>
-      <w:proofErr w:type="gramEnd"/>
-      <w:r>
-        <w:t>= 0</w:t>
-      </w:r>
-    </w:p>
-    <w:p>
-      <w:r>
-        <w:t>FOR EACH LINE (G</w:t>
-      </w:r>
-      <w:proofErr w:type="gramStart"/>
-      <w:r>
-        <w:t>,</w:t>
-      </w:r>
-      <w:r>
-        <w:t>{</w:t>
-      </w:r>
-      <w:proofErr w:type="gramEnd"/>
-      <w:r>
-        <w:t>S</w:t>
-      </w:r>
-      <w:r>
-        <w:t>}</w:t>
-      </w:r>
-      <w:r>
-        <w:t>, overlap) in Mapping</w:t>
+        <w:t>Single_score</w:t>
       </w:r>
     </w:p>
     <w:p>
       <w:r>
         <w:t xml:space="preserve">        </w:t>
       </w:r>
-      <w:proofErr w:type="spellStart"/>
-      <w:r>
-        <w:t>Mapping_num</w:t>
-      </w:r>
-      <w:proofErr w:type="spellEnd"/>
-      <w:r>
-        <w:t>:= |{S}|</w:t>
+      <w:r>
+        <w:t xml:space="preserve">    </w:t>
+      </w:r>
+      <w:r>
+        <w:t>END IF</w:t>
       </w:r>
     </w:p>
     <w:p>
       <w:r>
         <w:t xml:space="preserve">        </w:t>
       </w:r>
-      <w:proofErr w:type="spellStart"/>
-      <w:r>
-        <w:t>Single_</w:t>
-      </w:r>
-      <w:proofErr w:type="gramStart"/>
-      <w:r>
-        <w:t>score</w:t>
-      </w:r>
-      <w:proofErr w:type="spellEnd"/>
-      <w:r>
-        <w:t xml:space="preserve"> :</w:t>
-      </w:r>
-      <w:proofErr w:type="gramEnd"/>
-      <w:r>
-        <w:t xml:space="preserve">= 1/ </w:t>
-      </w:r>
-      <w:proofErr w:type="spellStart"/>
-      <w:r>
-        <w:t>Mapping_num</w:t>
-      </w:r>
-      <w:proofErr w:type="spellEnd"/>
-    </w:p>
-    <w:p>
-      <w:r>
-        <w:t xml:space="preserve">        FOR EACH LINE S in {S}</w:t>
+      <w:r>
+        <w:t xml:space="preserve">    </w:t>
+      </w:r>
+      <w:r>
+        <w:t>IF G_realis == S_realis</w:t>
+      </w:r>
+    </w:p>
+    <w:p>
+      <w:r>
+        <w:t xml:space="preserve">            </w:t>
+      </w:r>
+      <w:r>
+        <w:t xml:space="preserve">    </w:t>
+      </w:r>
+      <w:r>
+        <w:t>realis_correct_score</w:t>
+      </w:r>
+      <w:r>
+        <w:t xml:space="preserve"> := </w:t>
+      </w:r>
+      <w:r>
+        <w:t>realis_correct_score</w:t>
+      </w:r>
+      <w:r>
+        <w:t xml:space="preserve"> +</w:t>
+      </w:r>
+      <w:r>
+        <w:t xml:space="preserve"> </w:t>
+      </w:r>
+      <w:r>
+        <w:t>Single_score</w:t>
       </w:r>
     </w:p>
     <w:p>
@@ -7996,319 +6711,118 @@
         <w:t xml:space="preserve">    </w:t>
       </w:r>
       <w:r>
-        <w:t xml:space="preserve">IF </w:t>
-      </w:r>
-      <w:proofErr w:type="spellStart"/>
-      <w:r>
-        <w:t>G_type</w:t>
-      </w:r>
-      <w:proofErr w:type="spellEnd"/>
-      <w:r>
-        <w:t xml:space="preserve"> == </w:t>
-      </w:r>
-      <w:proofErr w:type="spellStart"/>
-      <w:r>
-        <w:t>S_type</w:t>
-      </w:r>
-      <w:proofErr w:type="spellEnd"/>
-    </w:p>
-    <w:p>
-      <w:r>
-        <w:t xml:space="preserve">            </w:t>
-      </w:r>
-      <w:r>
-        <w:t xml:space="preserve">   </w:t>
+        <w:t>END IF</w:t>
+      </w:r>
+    </w:p>
+    <w:p>
+      <w:r>
+        <w:t xml:space="preserve">        END FOR</w:t>
+      </w:r>
+    </w:p>
+    <w:p>
+      <w:r>
+        <w:t>END FOR</w:t>
+      </w:r>
+    </w:p>
+    <w:p/>
+    <w:p>
+      <w:r>
+        <w:t>T</w:t>
+      </w:r>
+      <w:r>
+        <w:t>ype_detection_</w:t>
+      </w:r>
+      <w:r>
+        <w:t>accuracy</w:t>
+      </w:r>
+      <w:r>
+        <w:t xml:space="preserve"> := </w:t>
+      </w:r>
+      <w:r>
+        <w:t xml:space="preserve">type_correct_score </w:t>
+      </w:r>
+      <w:r>
+        <w:t>/ #GoldStandardMentions</w:t>
+      </w:r>
+    </w:p>
+    <w:p>
+      <w:r>
+        <w:t>R</w:t>
+      </w:r>
+      <w:r>
+        <w:t>ealis_detection_</w:t>
+      </w:r>
+      <w:r>
+        <w:t>accuracy</w:t>
+      </w:r>
+      <w:r>
+        <w:t xml:space="preserve">:= </w:t>
+      </w:r>
+      <w:r>
+        <w:t>realis_correct_score</w:t>
+      </w:r>
+      <w:r>
+        <w:t xml:space="preserve">  / #GoldStandardMentions</w:t>
+      </w:r>
+    </w:p>
+    <w:p/>
+    <w:p>
+      <w:r>
+        <w:t xml:space="preserve"># </w:t>
+      </w:r>
+      <w:r>
+        <w:t xml:space="preserve">Return and report the following </w:t>
+      </w:r>
+      <w:r>
+        <w:t>measures</w:t>
+      </w:r>
+      <w:r>
+        <w:t xml:space="preserve"> for this document:</w:t>
+      </w:r>
+    </w:p>
+    <w:p>
+      <w:r>
+        <w:t>Measures</w:t>
+      </w:r>
+      <w:r>
+        <w:t xml:space="preserve"> for this doc</w:t>
       </w:r>
       <w:r>
         <w:t xml:space="preserve"> </w:t>
       </w:r>
-      <w:proofErr w:type="spellStart"/>
-      <w:r>
-        <w:t>type_correct_</w:t>
-      </w:r>
-      <w:proofErr w:type="gramStart"/>
-      <w:r>
-        <w:t>score</w:t>
-      </w:r>
-      <w:proofErr w:type="spellEnd"/>
-      <w:r>
-        <w:t xml:space="preserve"> :</w:t>
-      </w:r>
-      <w:proofErr w:type="gramEnd"/>
-      <w:r>
-        <w:t xml:space="preserve">= </w:t>
-      </w:r>
-      <w:proofErr w:type="spellStart"/>
-      <w:r>
-        <w:t>type_correct_score</w:t>
-      </w:r>
-      <w:proofErr w:type="spellEnd"/>
-      <w:r>
-        <w:t xml:space="preserve"> +</w:t>
+      <w:r>
+        <w:t>= {</w:t>
+      </w:r>
+      <w:r>
+        <w:t xml:space="preserve">TP, FP, </w:t>
+      </w:r>
+      <w:r>
+        <w:t>type_correct_score, realis_correct_score</w:t>
       </w:r>
       <w:r>
         <w:t xml:space="preserve"> </w:t>
       </w:r>
-      <w:proofErr w:type="spellStart"/>
-      <w:r>
-        <w:t>Single_score</w:t>
-      </w:r>
-      <w:proofErr w:type="spellEnd"/>
-    </w:p>
-    <w:p>
-      <w:r>
-        <w:t xml:space="preserve">        </w:t>
-      </w:r>
-      <w:r>
-        <w:t xml:space="preserve">    </w:t>
-      </w:r>
-      <w:r>
-        <w:t>END IF</w:t>
-      </w:r>
-    </w:p>
-    <w:p>
-      <w:r>
-        <w:t xml:space="preserve">        </w:t>
-      </w:r>
-      <w:r>
-        <w:t xml:space="preserve">    </w:t>
-      </w:r>
-      <w:r>
-        <w:t xml:space="preserve">IF </w:t>
-      </w:r>
-      <w:proofErr w:type="spellStart"/>
-      <w:r>
-        <w:t>G_realis</w:t>
-      </w:r>
-      <w:proofErr w:type="spellEnd"/>
-      <w:r>
-        <w:t xml:space="preserve"> == </w:t>
-      </w:r>
-      <w:proofErr w:type="spellStart"/>
-      <w:r>
-        <w:t>S_realis</w:t>
-      </w:r>
-      <w:proofErr w:type="spellEnd"/>
-    </w:p>
-    <w:p>
-      <w:r>
-        <w:t xml:space="preserve">            </w:t>
-      </w:r>
-      <w:r>
-        <w:t xml:space="preserve">    </w:t>
-      </w:r>
-      <w:proofErr w:type="spellStart"/>
-      <w:r>
-        <w:t>realis_correct_</w:t>
-      </w:r>
-      <w:proofErr w:type="gramStart"/>
-      <w:r>
-        <w:t>score</w:t>
-      </w:r>
-      <w:proofErr w:type="spellEnd"/>
-      <w:r>
-        <w:t xml:space="preserve"> :</w:t>
-      </w:r>
-      <w:proofErr w:type="gramEnd"/>
-      <w:r>
-        <w:t xml:space="preserve">= </w:t>
-      </w:r>
-      <w:proofErr w:type="spellStart"/>
-      <w:r>
-        <w:t>realis_correct_score</w:t>
-      </w:r>
-      <w:proofErr w:type="spellEnd"/>
-      <w:r>
-        <w:t xml:space="preserve"> +</w:t>
-      </w:r>
-      <w:r>
-        <w:t xml:space="preserve"> </w:t>
-      </w:r>
-      <w:proofErr w:type="spellStart"/>
-      <w:r>
-        <w:t>Single_score</w:t>
-      </w:r>
-      <w:proofErr w:type="spellEnd"/>
-    </w:p>
-    <w:p>
-      <w:r>
-        <w:t xml:space="preserve">        </w:t>
-      </w:r>
-      <w:r>
-        <w:t xml:space="preserve">    </w:t>
-      </w:r>
-      <w:r>
-        <w:t>END IF</w:t>
-      </w:r>
-    </w:p>
-    <w:p>
-      <w:r>
-        <w:t xml:space="preserve">        END FOR</w:t>
-      </w:r>
-    </w:p>
-    <w:p>
-      <w:r>
-        <w:t>END FOR</w:t>
+      <w:r>
+        <w:t xml:space="preserve">, </w:t>
+      </w:r>
+      <w:r>
+        <w:t xml:space="preserve">Precision, Recall, F1_Score, </w:t>
+      </w:r>
+      <w:r>
+        <w:t>Type_detection_accuracy</w:t>
+      </w:r>
+      <w:r>
+        <w:t xml:space="preserve">, </w:t>
+      </w:r>
+      <w:r>
+        <w:t xml:space="preserve">Realis_detection_accuracy </w:t>
+      </w:r>
+      <w:r>
+        <w:t xml:space="preserve">}  </w:t>
       </w:r>
     </w:p>
     <w:p/>
     <w:p>
-      <w:proofErr w:type="spellStart"/>
-      <w:r>
-        <w:t>T</w:t>
-      </w:r>
-      <w:r>
-        <w:t>ype_detection_</w:t>
-      </w:r>
-      <w:proofErr w:type="gramStart"/>
-      <w:r>
-        <w:t>accuracy</w:t>
-      </w:r>
-      <w:proofErr w:type="spellEnd"/>
-      <w:r>
-        <w:t xml:space="preserve"> :</w:t>
-      </w:r>
-      <w:proofErr w:type="gramEnd"/>
-      <w:r>
-        <w:t xml:space="preserve">= </w:t>
-      </w:r>
-      <w:proofErr w:type="spellStart"/>
-      <w:r>
-        <w:t>type_correct_score</w:t>
-      </w:r>
-      <w:proofErr w:type="spellEnd"/>
-      <w:r>
-        <w:t xml:space="preserve"> </w:t>
-      </w:r>
-      <w:r>
-        <w:t>/ #</w:t>
-      </w:r>
-      <w:proofErr w:type="spellStart"/>
-      <w:r>
-        <w:t>GoldStandardMentions</w:t>
-      </w:r>
-      <w:proofErr w:type="spellEnd"/>
-    </w:p>
-    <w:p>
-      <w:proofErr w:type="spellStart"/>
-      <w:r>
-        <w:t>R</w:t>
-      </w:r>
-      <w:r>
-        <w:t>ealis_detection_</w:t>
-      </w:r>
-      <w:r>
-        <w:t>accuracy</w:t>
-      </w:r>
-      <w:proofErr w:type="spellEnd"/>
-      <w:r>
-        <w:t xml:space="preserve">:= </w:t>
-      </w:r>
-      <w:proofErr w:type="spellStart"/>
-      <w:r>
-        <w:t>realis_correct_</w:t>
-      </w:r>
-      <w:proofErr w:type="gramStart"/>
-      <w:r>
-        <w:t>score</w:t>
-      </w:r>
-      <w:proofErr w:type="spellEnd"/>
-      <w:r>
-        <w:t xml:space="preserve">  /</w:t>
-      </w:r>
-      <w:proofErr w:type="gramEnd"/>
-      <w:r>
-        <w:t xml:space="preserve"> #</w:t>
-      </w:r>
-      <w:proofErr w:type="spellStart"/>
-      <w:r>
-        <w:t>GoldStandardMentions</w:t>
-      </w:r>
-      <w:proofErr w:type="spellEnd"/>
-    </w:p>
-    <w:p/>
-    <w:p>
-      <w:r>
-        <w:t xml:space="preserve"># </w:t>
-      </w:r>
-      <w:r>
-        <w:t xml:space="preserve">Return and report the following </w:t>
-      </w:r>
-      <w:r>
-        <w:t>measures</w:t>
-      </w:r>
-      <w:r>
-        <w:t xml:space="preserve"> for this document:</w:t>
-      </w:r>
-    </w:p>
-    <w:p>
-      <w:r>
-        <w:t>Measures</w:t>
-      </w:r>
-      <w:r>
-        <w:t xml:space="preserve"> for this doc</w:t>
-      </w:r>
-      <w:r>
-        <w:t xml:space="preserve"> </w:t>
-      </w:r>
-      <w:r>
-        <w:t>= {</w:t>
-      </w:r>
-      <w:r>
-        <w:t xml:space="preserve">TP, FP, </w:t>
-      </w:r>
-      <w:proofErr w:type="spellStart"/>
-      <w:r>
-        <w:t>type_correct_score</w:t>
-      </w:r>
-      <w:proofErr w:type="spellEnd"/>
-      <w:r>
-        <w:t xml:space="preserve">, </w:t>
-      </w:r>
-      <w:proofErr w:type="spellStart"/>
-      <w:r>
-        <w:t>realis_correct_</w:t>
-      </w:r>
-      <w:proofErr w:type="gramStart"/>
-      <w:r>
-        <w:t>score</w:t>
-      </w:r>
-      <w:proofErr w:type="spellEnd"/>
-      <w:r>
-        <w:t xml:space="preserve"> </w:t>
-      </w:r>
-      <w:r>
-        <w:t>,</w:t>
-      </w:r>
-      <w:proofErr w:type="gramEnd"/>
-      <w:r>
-        <w:t xml:space="preserve"> </w:t>
-      </w:r>
-      <w:r>
-        <w:t xml:space="preserve">Precision, Recall, F1_Score, </w:t>
-      </w:r>
-      <w:proofErr w:type="spellStart"/>
-      <w:r>
-        <w:t>Type_detection_accuracy</w:t>
-      </w:r>
-      <w:proofErr w:type="spellEnd"/>
-      <w:r>
-        <w:t xml:space="preserve">, </w:t>
-      </w:r>
-      <w:proofErr w:type="spellStart"/>
-      <w:r>
-        <w:t>Realis_detection_accuracy</w:t>
-      </w:r>
-      <w:proofErr w:type="spellEnd"/>
-      <w:r>
-        <w:t xml:space="preserve"> </w:t>
-      </w:r>
-      <w:r>
-        <w:t xml:space="preserve">}  </w:t>
-      </w:r>
-    </w:p>
-    <w:p/>
-    <w:p>
       <w:pPr>
         <w:rPr>
           <w:b/>
@@ -8318,38 +6832,16 @@
         <w:rPr>
           <w:b/>
         </w:rPr>
-        <w:t xml:space="preserve">Subroutine </w:t>
-      </w:r>
-      <w:proofErr w:type="gramStart"/>
-      <w:r>
-        <w:rPr>
-          <w:b/>
-        </w:rPr>
-        <w:t>OVERLAP(</w:t>
-      </w:r>
-      <w:proofErr w:type="gramEnd"/>
-      <w:r>
-        <w:rPr>
-          <w:b/>
-        </w:rPr>
-        <w:t>G,S):</w:t>
+        <w:t>Subroutine OVERLAP(G,S):</w:t>
       </w:r>
     </w:p>
     <w:p>
       <w:r>
         <w:lastRenderedPageBreak/>
-        <w:t xml:space="preserve">  IF G == S, </w:t>
-      </w:r>
-      <w:proofErr w:type="gramStart"/>
-      <w:r>
-        <w:t xml:space="preserve">THEN </w:t>
-      </w:r>
-      <w:r>
-        <w:t xml:space="preserve"> score</w:t>
-      </w:r>
-      <w:proofErr w:type="gramEnd"/>
-      <w:r>
-        <w:t xml:space="preserve"> := 1.0</w:t>
+        <w:t xml:space="preserve">  IF G == S, THEN </w:t>
+      </w:r>
+      <w:r>
+        <w:t xml:space="preserve"> score := 1.0</w:t>
       </w:r>
     </w:p>
     <w:p>
@@ -8365,13 +6857,8 @@
       <w:r>
         <w:t xml:space="preserve">S == {}, THEN </w:t>
       </w:r>
-      <w:proofErr w:type="gramStart"/>
-      <w:r>
-        <w:t>score :=</w:t>
-      </w:r>
-      <w:proofErr w:type="gramEnd"/>
-      <w:r>
-        <w:t xml:space="preserve"> 0.0</w:t>
+      <w:r>
+        <w:t>score := 0.0</w:t>
       </w:r>
     </w:p>
     <w:p>
@@ -8383,21 +6870,8 @@
       <w:pPr>
         <w:ind w:firstLine="720"/>
       </w:pPr>
-      <w:proofErr w:type="spellStart"/>
-      <w:r>
-        <w:t>precision_</w:t>
-      </w:r>
-      <w:proofErr w:type="gramStart"/>
-      <w:r>
-        <w:t>m</w:t>
-      </w:r>
-      <w:proofErr w:type="spellEnd"/>
-      <w:r>
-        <w:t xml:space="preserve"> :</w:t>
-      </w:r>
-      <w:proofErr w:type="gramEnd"/>
-      <w:r>
-        <w:t>= (|S</w:t>
+      <w:r>
+        <w:t>precision_m := (|S</w:t>
       </w:r>
       <w:r>
         <w:rPr>
@@ -8413,21 +6887,8 @@
       <w:pPr>
         <w:ind w:firstLine="720"/>
       </w:pPr>
-      <w:proofErr w:type="spellStart"/>
-      <w:r>
-        <w:t>recall_</w:t>
-      </w:r>
-      <w:proofErr w:type="gramStart"/>
-      <w:r>
-        <w:t>m</w:t>
-      </w:r>
-      <w:proofErr w:type="spellEnd"/>
-      <w:r>
-        <w:t xml:space="preserve"> :</w:t>
-      </w:r>
-      <w:proofErr w:type="gramEnd"/>
-      <w:r>
-        <w:t>= (|S</w:t>
+      <w:r>
+        <w:t>recall_m := (|S</w:t>
       </w:r>
       <w:r>
         <w:rPr>
@@ -8441,47 +6902,7 @@
     </w:p>
     <w:p>
       <w:r>
-        <w:t xml:space="preserve">              </w:t>
-      </w:r>
-      <w:proofErr w:type="gramStart"/>
-      <w:r>
-        <w:t>score</w:t>
-      </w:r>
-      <w:proofErr w:type="gramEnd"/>
-      <w:r>
-        <w:t xml:space="preserve"> := 2*</w:t>
-      </w:r>
-      <w:proofErr w:type="spellStart"/>
-      <w:r>
-        <w:t>precision_m</w:t>
-      </w:r>
-      <w:proofErr w:type="spellEnd"/>
-      <w:r>
-        <w:t>*</w:t>
-      </w:r>
-      <w:proofErr w:type="spellStart"/>
-      <w:r>
-        <w:t>recall_m</w:t>
-      </w:r>
-      <w:proofErr w:type="spellEnd"/>
-      <w:r>
-        <w:t xml:space="preserve"> / (</w:t>
-      </w:r>
-      <w:proofErr w:type="spellStart"/>
-      <w:r>
-        <w:t>precision_m</w:t>
-      </w:r>
-      <w:proofErr w:type="spellEnd"/>
-      <w:r>
-        <w:t xml:space="preserve"> + </w:t>
-      </w:r>
-      <w:proofErr w:type="spellStart"/>
-      <w:r>
-        <w:t>recall_m</w:t>
-      </w:r>
-      <w:proofErr w:type="spellEnd"/>
-      <w:r>
-        <w:t>)</w:t>
+        <w:t xml:space="preserve">              score := 2*precision_m*recall_m / (precision_m + recall_m)</w:t>
       </w:r>
     </w:p>
     <w:p>
@@ -8701,13 +7122,8 @@
             <w:pPr>
               <w:pStyle w:val="NoSpacing"/>
             </w:pPr>
-            <w:proofErr w:type="spellStart"/>
-            <w:r>
-              <w:t>Realis</w:t>
-            </w:r>
-            <w:proofErr w:type="spellEnd"/>
-            <w:r>
-              <w:t xml:space="preserve"> Status</w:t>
+            <w:r>
+              <w:t>Realis Status</w:t>
             </w:r>
           </w:p>
         </w:tc>
@@ -9271,13 +7687,8 @@
             <w:pPr>
               <w:pStyle w:val="NoSpacing"/>
             </w:pPr>
-            <w:proofErr w:type="spellStart"/>
-            <w:r>
-              <w:t>Realis</w:t>
-            </w:r>
-            <w:proofErr w:type="spellEnd"/>
-            <w:r>
-              <w:t xml:space="preserve"> Status</w:t>
+            <w:r>
+              <w:t>Realis Status</w:t>
             </w:r>
           </w:p>
         </w:tc>
@@ -9746,21 +8157,7 @@
         <w:rPr>
           <w:rFonts w:eastAsia="Times New Roman" w:cs="Times New Roman"/>
         </w:rPr>
-        <w:t xml:space="preserve"> following tables, the “Event Type” and “</w:t>
-      </w:r>
-      <w:proofErr w:type="spellStart"/>
-      <w:r>
-        <w:rPr>
-          <w:rFonts w:eastAsia="Times New Roman" w:cs="Times New Roman"/>
-        </w:rPr>
-        <w:t>Realis</w:t>
-      </w:r>
-      <w:proofErr w:type="spellEnd"/>
-      <w:r>
-        <w:rPr>
-          <w:rFonts w:eastAsia="Times New Roman" w:cs="Times New Roman"/>
-        </w:rPr>
-        <w:t xml:space="preserve"> Status” are omitted for clarity</w:t>
+        <w:t xml:space="preserve"> following tables, the “Event Type” and “Realis Status” are omitted for clarity</w:t>
       </w:r>
     </w:p>
     <w:p>
@@ -9778,21 +8175,7 @@
         <w:rPr>
           <w:color w:val="auto"/>
         </w:rPr>
-        <w:t xml:space="preserve">STEP </w:t>
-      </w:r>
-      <w:proofErr w:type="gramStart"/>
-      <w:r>
-        <w:rPr>
-          <w:color w:val="auto"/>
-        </w:rPr>
-        <w:t>1 :</w:t>
-      </w:r>
-      <w:proofErr w:type="gramEnd"/>
-      <w:r>
-        <w:rPr>
-          <w:color w:val="auto"/>
-        </w:rPr>
-        <w:t xml:space="preserve"> Compute overlap scores for each pair of Gold/System Mention </w:t>
+        <w:t xml:space="preserve">STEP 1 : Compute overlap scores for each pair of Gold/System Mention </w:t>
       </w:r>
     </w:p>
     <w:p>
@@ -9818,16 +8201,11 @@
         <w:t>Comp</w:t>
       </w:r>
       <w:r>
-        <w:t>ute the “</w:t>
-      </w:r>
-      <w:proofErr w:type="spellStart"/>
-      <w:r>
-        <w:t>m</w:t>
+        <w:t>ute the “m</w:t>
       </w:r>
       <w:r>
         <w:t>appingScore</w:t>
       </w:r>
-      <w:proofErr w:type="spellEnd"/>
       <w:r>
         <w:t>”</w:t>
       </w:r>
@@ -10058,27 +8436,26 @@
           <w:rFonts w:eastAsia="Times New Roman" w:cs="Times New Roman"/>
         </w:rPr>
       </w:pPr>
-      <w:proofErr w:type="spellStart"/>
-      <w:proofErr w:type="gramStart"/>
       <w:r>
         <w:rPr>
           <w:rFonts w:eastAsia="Times New Roman" w:cs="Times New Roman"/>
         </w:rPr>
-        <w:t>Prec</w:t>
-      </w:r>
-      <w:proofErr w:type="spellEnd"/>
-      <w:r>
+        <w:t xml:space="preserve">Prec(G_E4,S_E1) = (|E1 ^ E4|) / |E1|  = 1/1 = 1;   </w:t>
+      </w:r>
+    </w:p>
+    <w:p>
+      <w:pPr>
+        <w:spacing w:before="100" w:beforeAutospacing="1" w:after="100" w:afterAutospacing="1"/>
         <w:rPr>
           <w:rFonts w:eastAsia="Times New Roman" w:cs="Times New Roman"/>
         </w:rPr>
-        <w:t>(</w:t>
-      </w:r>
-      <w:proofErr w:type="gramEnd"/>
+      </w:pPr>
       <w:r>
         <w:rPr>
           <w:rFonts w:eastAsia="Times New Roman" w:cs="Times New Roman"/>
         </w:rPr>
-        <w:t xml:space="preserve">G_E4,S_E1) = (|E1 ^ E4|) / |E1|  = 1/1 = 1;   </w:t>
+        <w:lastRenderedPageBreak/>
+        <w:t>Recall(G_E4,S_E1) =  (|E1 ^ E4|) / |E4| = ¼ = ¼;</w:t>
       </w:r>
     </w:p>
     <w:p>
@@ -10088,68 +8465,17 @@
           <w:rFonts w:eastAsia="Times New Roman" w:cs="Times New Roman"/>
         </w:rPr>
       </w:pPr>
-      <w:proofErr w:type="gramStart"/>
       <w:r>
         <w:rPr>
           <w:rFonts w:eastAsia="Times New Roman" w:cs="Times New Roman"/>
         </w:rPr>
-        <w:lastRenderedPageBreak/>
-        <w:t>Recall(</w:t>
-      </w:r>
-      <w:proofErr w:type="gramEnd"/>
+        <w:t>Overlap</w:t>
+      </w:r>
       <w:r>
         <w:rPr>
           <w:rFonts w:eastAsia="Times New Roman" w:cs="Times New Roman"/>
         </w:rPr>
-        <w:t>G_E4,S_E1) =  (|E1 ^ E4|) / |E4| = ¼ = ¼;</w:t>
-      </w:r>
-    </w:p>
-    <w:p>
-      <w:pPr>
-        <w:spacing w:before="100" w:beforeAutospacing="1" w:after="100" w:afterAutospacing="1"/>
-        <w:rPr>
-          <w:rFonts w:eastAsia="Times New Roman" w:cs="Times New Roman"/>
-        </w:rPr>
-      </w:pPr>
-      <w:r>
-        <w:rPr>
-          <w:rFonts w:eastAsia="Times New Roman" w:cs="Times New Roman"/>
-        </w:rPr>
-        <w:t>Overlap</w:t>
-      </w:r>
-      <w:r>
-        <w:rPr>
-          <w:rFonts w:eastAsia="Times New Roman" w:cs="Times New Roman"/>
-        </w:rPr>
-        <w:t xml:space="preserve">(G_E4,S_E1) = 2 * </w:t>
-      </w:r>
-      <w:proofErr w:type="spellStart"/>
-      <w:r>
-        <w:rPr>
-          <w:rFonts w:eastAsia="Times New Roman" w:cs="Times New Roman"/>
-        </w:rPr>
-        <w:t>Prec</w:t>
-      </w:r>
-      <w:proofErr w:type="spellEnd"/>
-      <w:r>
-        <w:rPr>
-          <w:rFonts w:eastAsia="Times New Roman" w:cs="Times New Roman"/>
-        </w:rPr>
-        <w:t>(G_E4,S_E1) * Recall(G_E4,S_E1) / (</w:t>
-      </w:r>
-      <w:proofErr w:type="spellStart"/>
-      <w:r>
-        <w:rPr>
-          <w:rFonts w:eastAsia="Times New Roman" w:cs="Times New Roman"/>
-        </w:rPr>
-        <w:t>Prec</w:t>
-      </w:r>
-      <w:proofErr w:type="spellEnd"/>
-      <w:r>
-        <w:rPr>
-          <w:rFonts w:eastAsia="Times New Roman" w:cs="Times New Roman"/>
-        </w:rPr>
-        <w:t xml:space="preserve">(G_E4,S_E1) + Recall(G_E4,S_E1) ) = 2 * 1 * ¼ / (1 + ¼ </w:t>
+        <w:t xml:space="preserve">(G_E4,S_E1) = 2 * Prec(G_E4,S_E1) * Recall(G_E4,S_E1) / (Prec(G_E4,S_E1) + Recall(G_E4,S_E1) ) = 2 * 1 * ¼ / (1 + ¼ </w:t>
       </w:r>
       <w:r>
         <w:rPr>
@@ -10190,15 +8516,7 @@
         <w:t xml:space="preserve">Sort the </w:t>
       </w:r>
       <w:r>
-        <w:t>“</w:t>
-      </w:r>
-      <w:proofErr w:type="spellStart"/>
-      <w:r>
-        <w:t>mappingScore</w:t>
-      </w:r>
-      <w:proofErr w:type="spellEnd"/>
-      <w:r>
-        <w:t xml:space="preserve">” </w:t>
+        <w:t xml:space="preserve">“mappingScore” </w:t>
       </w:r>
       <w:r>
         <w:rPr>
@@ -10548,15 +8866,7 @@
     </w:p>
     <w:p>
       <w:r>
-        <w:t>We have the following mapping table (</w:t>
-      </w:r>
-      <w:proofErr w:type="spellStart"/>
-      <w:r>
-        <w:t>mappingScore</w:t>
-      </w:r>
-      <w:proofErr w:type="spellEnd"/>
-      <w:r>
-        <w:t xml:space="preserve"> table):</w:t>
+        <w:t>We have the following mapping table (mappingScore table):</w:t>
       </w:r>
     </w:p>
     <w:tbl>
@@ -10738,21 +9048,27 @@
         <w:rPr>
           <w:rFonts w:eastAsia="Times New Roman" w:cs="Times New Roman"/>
         </w:rPr>
-        <w:t xml:space="preserve">TP is the sum of the overlap in the </w:t>
-      </w:r>
-      <w:proofErr w:type="spellStart"/>
-      <w:r>
+        <w:t>TP is the sum of the overlap in the mappingScore table:</w:t>
+      </w:r>
+    </w:p>
+    <w:p>
+      <w:pPr>
+        <w:spacing w:before="100" w:beforeAutospacing="1" w:after="100" w:afterAutospacing="1"/>
         <w:rPr>
           <w:rFonts w:eastAsia="Times New Roman" w:cs="Times New Roman"/>
         </w:rPr>
-        <w:t>mappingScore</w:t>
-      </w:r>
-      <w:proofErr w:type="spellEnd"/>
+      </w:pPr>
       <w:r>
         <w:rPr>
           <w:rFonts w:eastAsia="Times New Roman" w:cs="Times New Roman"/>
         </w:rPr>
-        <w:t xml:space="preserve"> table:</w:t>
+        <w:t xml:space="preserve">TP = </w:t>
+      </w:r>
+      <w:r>
+        <w:rPr>
+          <w:rFonts w:eastAsia="Times New Roman" w:cs="Times New Roman"/>
+        </w:rPr>
+        <w:t>1 + 1 + 2/5 = 2.4</w:t>
       </w:r>
     </w:p>
     <w:p>
@@ -10766,67 +9082,25 @@
         <w:rPr>
           <w:rFonts w:eastAsia="Times New Roman" w:cs="Times New Roman"/>
         </w:rPr>
-        <w:t xml:space="preserve">TP = </w:t>
+        <w:t>S</w:t>
       </w:r>
       <w:r>
         <w:rPr>
           <w:rFonts w:eastAsia="Times New Roman" w:cs="Times New Roman"/>
         </w:rPr>
-        <w:t>1 + 1 + 2/5 = 2.4</w:t>
-      </w:r>
-    </w:p>
-    <w:p>
-      <w:pPr>
-        <w:spacing w:before="100" w:beforeAutospacing="1" w:after="100" w:afterAutospacing="1"/>
+        <w:t>{E</w:t>
+      </w:r>
+      <w:r>
         <w:rPr>
           <w:rFonts w:eastAsia="Times New Roman" w:cs="Times New Roman"/>
         </w:rPr>
-      </w:pPr>
-      <w:proofErr w:type="gramStart"/>
+        <w:t>2</w:t>
+      </w:r>
       <w:r>
         <w:rPr>
           <w:rFonts w:eastAsia="Times New Roman" w:cs="Times New Roman"/>
         </w:rPr>
-        <w:t>S</w:t>
-      </w:r>
-      <w:r>
-        <w:rPr>
-          <w:rFonts w:eastAsia="Times New Roman" w:cs="Times New Roman"/>
-        </w:rPr>
-        <w:t>{</w:t>
-      </w:r>
-      <w:proofErr w:type="gramEnd"/>
-      <w:r>
-        <w:rPr>
-          <w:rFonts w:eastAsia="Times New Roman" w:cs="Times New Roman"/>
-        </w:rPr>
-        <w:t>E</w:t>
-      </w:r>
-      <w:r>
-        <w:rPr>
-          <w:rFonts w:eastAsia="Times New Roman" w:cs="Times New Roman"/>
-        </w:rPr>
-        <w:t>2</w:t>
-      </w:r>
-      <w:r>
-        <w:rPr>
-          <w:rFonts w:eastAsia="Times New Roman" w:cs="Times New Roman"/>
-        </w:rPr>
-        <w:t xml:space="preserve">} is not contained in the </w:t>
-      </w:r>
-      <w:proofErr w:type="spellStart"/>
-      <w:r>
-        <w:rPr>
-          <w:rFonts w:eastAsia="Times New Roman" w:cs="Times New Roman"/>
-        </w:rPr>
-        <w:t>mappingScore</w:t>
-      </w:r>
-      <w:proofErr w:type="spellEnd"/>
-      <w:r>
-        <w:rPr>
-          <w:rFonts w:eastAsia="Times New Roman" w:cs="Times New Roman"/>
-        </w:rPr>
-        <w:t xml:space="preserve"> table, so</w:t>
+        <w:t>} is not contained in the mappingScore table, so</w:t>
       </w:r>
     </w:p>
     <w:p>
@@ -10861,16 +9135,11 @@
     </w:p>
     <w:p/>
     <w:p>
-      <w:proofErr w:type="gramStart"/>
       <w:r>
         <w:t>P</w:t>
       </w:r>
       <w:r>
-        <w:t>recision :=</w:t>
-      </w:r>
-      <w:proofErr w:type="gramEnd"/>
-      <w:r>
-        <w:t xml:space="preserve"> TP / (TP+FP) = 2.4 / (2.4</w:t>
+        <w:t>recision := TP / (TP+FP) = 2.4 / (2.4</w:t>
       </w:r>
       <w:r>
         <w:t>+</w:t>
@@ -10886,19 +9155,9 @@
       </w:r>
     </w:p>
     <w:p>
-      <w:proofErr w:type="gramStart"/>
-      <w:r>
-        <w:t>Recall :=</w:t>
-      </w:r>
-      <w:proofErr w:type="gramEnd"/>
-      <w:r>
-        <w:t xml:space="preserve"> TP / #</w:t>
-      </w:r>
-      <w:proofErr w:type="spellStart"/>
-      <w:r>
-        <w:t>GoldStandardMentions</w:t>
-      </w:r>
-      <w:proofErr w:type="spellEnd"/>
+      <w:r>
+        <w:t>Recall := TP / #GoldStandardMentions</w:t>
+      </w:r>
       <w:r>
         <w:t xml:space="preserve"> = 2.25</w:t>
       </w:r>
@@ -10910,21 +9169,8 @@
       </w:r>
     </w:p>
     <w:p>
-      <w:proofErr w:type="gramStart"/>
-      <w:r>
-        <w:t>F1 :</w:t>
-      </w:r>
-      <w:proofErr w:type="gramEnd"/>
-      <w:r>
-        <w:t>= 2*Precision*Recall/ (</w:t>
-      </w:r>
-      <w:proofErr w:type="spellStart"/>
-      <w:r>
-        <w:t>Precision+Recall</w:t>
-      </w:r>
-      <w:proofErr w:type="spellEnd"/>
-      <w:r>
-        <w:t>) = 2*0.</w:t>
+      <w:r>
+        <w:t>F1 := 2*Precision*Recall/ (Precision+Recall) = 2*0.</w:t>
       </w:r>
       <w:r>
         <w:t xml:space="preserve"> </w:t>
@@ -10981,287 +9227,157 @@
         <w:rPr>
           <w:color w:val="auto"/>
         </w:rPr>
-        <w:t xml:space="preserve">and </w:t>
-      </w:r>
-      <w:proofErr w:type="spellStart"/>
+        <w:t xml:space="preserve">and realis </w:t>
+      </w:r>
       <w:r>
         <w:rPr>
           <w:color w:val="auto"/>
         </w:rPr>
-        <w:t>realis</w:t>
-      </w:r>
-      <w:proofErr w:type="spellEnd"/>
+        <w:t>status</w:t>
+      </w:r>
       <w:r>
         <w:rPr>
           <w:color w:val="auto"/>
         </w:rPr>
+        <w:t xml:space="preserve"> detection score:</w:t>
+      </w:r>
+    </w:p>
+    <w:p/>
+    <w:p>
+      <w:r>
+        <w:t>For each row in the mapping table, we check</w:t>
+      </w:r>
+      <w:r>
+        <w:t xml:space="preserve"> whether the system mention(s) has/have</w:t>
+      </w:r>
+      <w:r>
+        <w:t xml:space="preserve"> the same realis status and menti</w:t>
+      </w:r>
+      <w:r>
+        <w:t xml:space="preserve">on type </w:t>
+      </w:r>
+      <w:r>
+        <w:t>as</w:t>
+      </w:r>
+      <w:r>
+        <w:t xml:space="preserve"> the gold mention.</w:t>
+      </w:r>
+    </w:p>
+    <w:p/>
+    <w:p>
+      <w:r>
+        <w:t>G_E1 – S_E4 and G_E2 –</w:t>
+      </w:r>
+      <w:r>
+        <w:t xml:space="preserve"> S_E3 are both one-to-</w:t>
+      </w:r>
+      <w:r>
+        <w:t>one mapping</w:t>
+      </w:r>
+      <w:r>
+        <w:t>s</w:t>
+      </w:r>
+      <w:r>
+        <w:t xml:space="preserve">, so N </w:t>
+      </w:r>
+      <w:r>
+        <w:t>=</w:t>
+      </w:r>
+      <w:r>
+        <w:t xml:space="preserve"> 1.</w:t>
+      </w:r>
+      <w:r>
         <w:t xml:space="preserve"> </w:t>
       </w:r>
       <w:r>
-        <w:rPr>
-          <w:color w:val="auto"/>
-        </w:rPr>
-        <w:t>status</w:t>
-      </w:r>
-      <w:r>
-        <w:rPr>
-          <w:color w:val="auto"/>
-        </w:rPr>
-        <w:t xml:space="preserve"> detection score:</w:t>
+        <w:t>B</w:t>
+      </w:r>
+      <w:r>
+        <w:t xml:space="preserve">oth mention types and realis status are correct, </w:t>
+      </w:r>
+      <w:r>
+        <w:t>giving</w:t>
+      </w:r>
+      <w:r>
+        <w:t xml:space="preserve"> type_score = 2, realis_score = 2.</w:t>
       </w:r>
     </w:p>
     <w:p/>
     <w:p>
       <w:r>
-        <w:t>For each row in the mapping table, we check</w:t>
-      </w:r>
-      <w:r>
-        <w:t xml:space="preserve"> whether the system mention(s) has/have</w:t>
-      </w:r>
-      <w:r>
-        <w:t xml:space="preserve"> the same </w:t>
-      </w:r>
-      <w:proofErr w:type="spellStart"/>
-      <w:r>
-        <w:t>realis</w:t>
-      </w:r>
-      <w:proofErr w:type="spellEnd"/>
-      <w:r>
-        <w:t xml:space="preserve"> status and menti</w:t>
-      </w:r>
-      <w:r>
-        <w:t xml:space="preserve">on type </w:t>
-      </w:r>
-      <w:r>
-        <w:t>as</w:t>
-      </w:r>
-      <w:r>
-        <w:t xml:space="preserve"> the gold mention.</w:t>
+        <w:t xml:space="preserve">G_E4 </w:t>
+      </w:r>
+      <w:r>
+        <w:t xml:space="preserve"> is mapped to 2 mentions {S_E1, S_E2}</w:t>
+      </w:r>
+      <w:r>
+        <w:t xml:space="preserve">, </w:t>
+      </w:r>
+      <w:r>
+        <w:t>so N = 2. B</w:t>
+      </w:r>
+      <w:r>
+        <w:t xml:space="preserve">oth mention types and realis status are correct, </w:t>
+      </w:r>
+      <w:r>
+        <w:t>giving</w:t>
+      </w:r>
+      <w:r>
+        <w:t xml:space="preserve"> type_score = ½ + ½ = 1, realis_score = ½ + ½ = 1.</w:t>
       </w:r>
     </w:p>
     <w:p/>
     <w:p>
       <w:r>
-        <w:t>G_E1 – S_E4 and G_E2 –</w:t>
-      </w:r>
-      <w:r>
-        <w:t xml:space="preserve"> S_E3 are both one-to-</w:t>
-      </w:r>
-      <w:r>
-        <w:t>one mapping</w:t>
-      </w:r>
-      <w:r>
-        <w:t>s</w:t>
-      </w:r>
-      <w:r>
-        <w:t xml:space="preserve">, so N </w:t>
-      </w:r>
-      <w:r>
-        <w:t>=</w:t>
-      </w:r>
-      <w:r>
-        <w:t xml:space="preserve"> 1.</w:t>
+        <w:t xml:space="preserve">The sum of type score is 2 + 1  = 3, and the total realis score 2+1 = 3. </w:t>
+      </w:r>
+      <w:r>
+        <w:t xml:space="preserve"> This gives </w:t>
+      </w:r>
+      <w:r>
+        <w:t>the accuracy</w:t>
+      </w:r>
+      <w:r>
+        <w:t xml:space="preserve"> as</w:t>
+      </w:r>
+      <w:r>
+        <w:t>:</w:t>
+      </w:r>
+    </w:p>
+    <w:p/>
+    <w:p>
+      <w:r>
+        <w:t xml:space="preserve">Type_detection_accuracy := </w:t>
+      </w:r>
+      <w:r>
+        <w:t>3</w:t>
+      </w:r>
+      <w:r>
+        <w:t xml:space="preserve"> / #GoldStandardMentions </w:t>
       </w:r>
       <w:r>
         <w:t xml:space="preserve"> </w:t>
       </w:r>
       <w:r>
-        <w:t>B</w:t>
-      </w:r>
-      <w:r>
-        <w:t xml:space="preserve">oth mention types and </w:t>
-      </w:r>
-      <w:proofErr w:type="spellStart"/>
-      <w:r>
-        <w:t>realis</w:t>
-      </w:r>
-      <w:proofErr w:type="spellEnd"/>
-      <w:r>
-        <w:t xml:space="preserve"> status are correct, </w:t>
-      </w:r>
-      <w:r>
-        <w:t>giving</w:t>
-      </w:r>
-      <w:r>
-        <w:t xml:space="preserve"> </w:t>
-      </w:r>
-      <w:proofErr w:type="spellStart"/>
-      <w:r>
-        <w:t>type_score</w:t>
-      </w:r>
-      <w:proofErr w:type="spellEnd"/>
-      <w:r>
-        <w:t xml:space="preserve"> = 2, </w:t>
-      </w:r>
-      <w:proofErr w:type="spellStart"/>
-      <w:r>
-        <w:t>realis_score</w:t>
-      </w:r>
-      <w:proofErr w:type="spellEnd"/>
-      <w:r>
-        <w:t xml:space="preserve"> = 2.</w:t>
-      </w:r>
-    </w:p>
-    <w:p/>
-    <w:p>
-      <w:r>
-        <w:t>G_</w:t>
-      </w:r>
-      <w:proofErr w:type="gramStart"/>
-      <w:r>
-        <w:t xml:space="preserve">E4 </w:t>
-      </w:r>
-      <w:r>
-        <w:t xml:space="preserve"> is</w:t>
-      </w:r>
-      <w:proofErr w:type="gramEnd"/>
-      <w:r>
-        <w:t xml:space="preserve"> mapped to 2 mentions {S_E1, S_E2}</w:t>
-      </w:r>
-      <w:r>
-        <w:t xml:space="preserve">, </w:t>
-      </w:r>
-      <w:r>
-        <w:t>so N = 2. B</w:t>
-      </w:r>
-      <w:r>
-        <w:t xml:space="preserve">oth mention types and </w:t>
-      </w:r>
-      <w:proofErr w:type="spellStart"/>
-      <w:r>
-        <w:t>realis</w:t>
-      </w:r>
-      <w:proofErr w:type="spellEnd"/>
-      <w:r>
-        <w:t xml:space="preserve"> status are correct, </w:t>
-      </w:r>
-      <w:r>
-        <w:t>giving</w:t>
-      </w:r>
-      <w:r>
-        <w:t xml:space="preserve"> </w:t>
-      </w:r>
-      <w:proofErr w:type="spellStart"/>
-      <w:r>
-        <w:t>type_score</w:t>
-      </w:r>
-      <w:proofErr w:type="spellEnd"/>
-      <w:r>
-        <w:t xml:space="preserve"> = ½ + ½ = 1, </w:t>
-      </w:r>
-      <w:proofErr w:type="spellStart"/>
-      <w:r>
-        <w:t>realis_score</w:t>
-      </w:r>
-      <w:proofErr w:type="spellEnd"/>
-      <w:r>
-        <w:t xml:space="preserve"> = ½ + ½ = 1.</w:t>
-      </w:r>
-    </w:p>
-    <w:p/>
-    <w:p>
-      <w:r>
-        <w:t xml:space="preserve">The sum of type score is 2 + </w:t>
-      </w:r>
-      <w:proofErr w:type="gramStart"/>
-      <w:r>
-        <w:t>1  =</w:t>
-      </w:r>
-      <w:proofErr w:type="gramEnd"/>
-      <w:r>
-        <w:t xml:space="preserve"> 3, and the total </w:t>
-      </w:r>
-      <w:proofErr w:type="spellStart"/>
-      <w:r>
-        <w:t>realis</w:t>
-      </w:r>
-      <w:proofErr w:type="spellEnd"/>
-      <w:r>
-        <w:t xml:space="preserve"> score 2+1 = 3. </w:t>
-      </w:r>
-      <w:r>
-        <w:t xml:space="preserve"> This gives </w:t>
-      </w:r>
-      <w:r>
-        <w:t>the accuracy</w:t>
-      </w:r>
-      <w:r>
-        <w:t xml:space="preserve"> as</w:t>
-      </w:r>
-      <w:r>
-        <w:t>:</w:t>
-      </w:r>
-    </w:p>
-    <w:p/>
-    <w:p>
-      <w:proofErr w:type="spellStart"/>
-      <w:r>
-        <w:t>Type_detection_</w:t>
-      </w:r>
-      <w:proofErr w:type="gramStart"/>
-      <w:r>
-        <w:t>accuracy</w:t>
-      </w:r>
-      <w:proofErr w:type="spellEnd"/>
-      <w:r>
-        <w:t xml:space="preserve"> :</w:t>
-      </w:r>
-      <w:proofErr w:type="gramEnd"/>
-      <w:r>
-        <w:t xml:space="preserve">= </w:t>
+        <w:t>= 0.</w:t>
+      </w:r>
+      <w:r>
+        <w:t>7</w:t>
+      </w:r>
+      <w:r>
+        <w:t>5</w:t>
+      </w:r>
+    </w:p>
+    <w:p>
+      <w:r>
+        <w:t xml:space="preserve">Realis_detection_accuracy:= </w:t>
       </w:r>
       <w:r>
         <w:t>3</w:t>
       </w:r>
       <w:r>
-        <w:t xml:space="preserve"> / #</w:t>
-      </w:r>
-      <w:proofErr w:type="spellStart"/>
-      <w:r>
-        <w:t>GoldStandardMentions</w:t>
-      </w:r>
-      <w:proofErr w:type="spellEnd"/>
-      <w:r>
-        <w:t xml:space="preserve"> </w:t>
-      </w:r>
-      <w:r>
-        <w:t xml:space="preserve"> </w:t>
-      </w:r>
-      <w:r>
-        <w:t>= 0.</w:t>
-      </w:r>
-      <w:r>
-        <w:t>7</w:t>
-      </w:r>
-      <w:r>
-        <w:t>5</w:t>
-      </w:r>
-    </w:p>
-    <w:p>
-      <w:proofErr w:type="spellStart"/>
-      <w:r>
-        <w:t>Realis_detection_accuracy</w:t>
-      </w:r>
-      <w:proofErr w:type="spellEnd"/>
-      <w:r>
-        <w:t xml:space="preserve">:= </w:t>
-      </w:r>
-      <w:proofErr w:type="gramStart"/>
-      <w:r>
-        <w:t>3</w:t>
-      </w:r>
-      <w:r>
-        <w:t xml:space="preserve">  /</w:t>
-      </w:r>
-      <w:proofErr w:type="gramEnd"/>
-      <w:r>
-        <w:t xml:space="preserve"> #</w:t>
-      </w:r>
-      <w:proofErr w:type="spellStart"/>
-      <w:r>
-        <w:t>GoldStandardMentions</w:t>
-      </w:r>
-      <w:proofErr w:type="spellEnd"/>
+        <w:t xml:space="preserve">  / #GoldStandardMentions</w:t>
+      </w:r>
       <w:r>
         <w:t xml:space="preserve"> = </w:t>
       </w:r>
@@ -11434,13 +9550,8 @@
             <w:pPr>
               <w:pStyle w:val="NoSpacing"/>
             </w:pPr>
-            <w:proofErr w:type="spellStart"/>
-            <w:r>
-              <w:t>Realis</w:t>
-            </w:r>
-            <w:proofErr w:type="spellEnd"/>
-            <w:r>
-              <w:t xml:space="preserve"> Status</w:t>
+            <w:r>
+              <w:t>Realis Status</w:t>
             </w:r>
           </w:p>
         </w:tc>
@@ -11976,7 +10087,6 @@
       <w:r>
         <w:rPr>
           <w:noProof/>
-          <w:lang w:eastAsia="ja-JP"/>
         </w:rPr>
         <w:lastRenderedPageBreak/>
         <w:drawing>
@@ -12041,7 +10151,7 @@
 </file>
 
 <file path=word/endnotes.xml><?xml version="1.0" encoding="utf-8"?>
-<w:endnotes xmlns:wpc="http://schemas.microsoft.com/office/word/2010/wordprocessingCanvas" xmlns:mc="http://schemas.openxmlformats.org/markup-compatibility/2006" xmlns:o="urn:schemas-microsoft-com:office:office" xmlns:r="http://schemas.openxmlformats.org/officeDocument/2006/relationships" xmlns:m="http://schemas.openxmlformats.org/officeDocument/2006/math" xmlns:v="urn:schemas-microsoft-com:vml" xmlns:wp14="http://schemas.microsoft.com/office/word/2010/wordprocessingDrawing" xmlns:wp="http://schemas.openxmlformats.org/drawingml/2006/wordprocessingDrawing" xmlns:w10="urn:schemas-microsoft-com:office:word" xmlns:w="http://schemas.openxmlformats.org/wordprocessingml/2006/main" xmlns:w14="http://schemas.microsoft.com/office/word/2010/wordml" xmlns:wpg="http://schemas.microsoft.com/office/word/2010/wordprocessingGroup" xmlns:wpi="http://schemas.microsoft.com/office/word/2010/wordprocessingInk" xmlns:wne="http://schemas.microsoft.com/office/word/2006/wordml" xmlns:wps="http://schemas.microsoft.com/office/word/2010/wordprocessingShape" mc:Ignorable="w14 wp14">
+<w:endnotes xmlns:wpc="http://schemas.microsoft.com/office/word/2010/wordprocessingCanvas" xmlns:mo="http://schemas.microsoft.com/office/mac/office/2008/main" xmlns:mc="http://schemas.openxmlformats.org/markup-compatibility/2006" xmlns:mv="urn:schemas-microsoft-com:mac:vml" xmlns:o="urn:schemas-microsoft-com:office:office" xmlns:r="http://schemas.openxmlformats.org/officeDocument/2006/relationships" xmlns:m="http://schemas.openxmlformats.org/officeDocument/2006/math" xmlns:v="urn:schemas-microsoft-com:vml" xmlns:wp14="http://schemas.microsoft.com/office/word/2010/wordprocessingDrawing" xmlns:wp="http://schemas.openxmlformats.org/drawingml/2006/wordprocessingDrawing" xmlns:w10="urn:schemas-microsoft-com:office:word" xmlns:w="http://schemas.openxmlformats.org/wordprocessingml/2006/main" xmlns:w14="http://schemas.microsoft.com/office/word/2010/wordml" xmlns:wpg="http://schemas.microsoft.com/office/word/2010/wordprocessingGroup" xmlns:wpi="http://schemas.microsoft.com/office/word/2010/wordprocessingInk" xmlns:wne="http://schemas.microsoft.com/office/word/2006/wordml" xmlns:wps="http://schemas.microsoft.com/office/word/2010/wordprocessingShape" mc:Ignorable="w14 wp14">
   <w:endnote w:type="separator" w:id="-1">
     <w:p>
       <w:r>
@@ -12060,7 +10170,7 @@
 </file>
 
 <file path=word/footer1.xml><?xml version="1.0" encoding="utf-8"?>
-<w:ftr xmlns:wpc="http://schemas.microsoft.com/office/word/2010/wordprocessingCanvas" xmlns:mc="http://schemas.openxmlformats.org/markup-compatibility/2006" xmlns:o="urn:schemas-microsoft-com:office:office" xmlns:r="http://schemas.openxmlformats.org/officeDocument/2006/relationships" xmlns:m="http://schemas.openxmlformats.org/officeDocument/2006/math" xmlns:v="urn:schemas-microsoft-com:vml" xmlns:wp14="http://schemas.microsoft.com/office/word/2010/wordprocessingDrawing" xmlns:wp="http://schemas.openxmlformats.org/drawingml/2006/wordprocessingDrawing" xmlns:w10="urn:schemas-microsoft-com:office:word" xmlns:w="http://schemas.openxmlformats.org/wordprocessingml/2006/main" xmlns:w14="http://schemas.microsoft.com/office/word/2010/wordml" xmlns:wpg="http://schemas.microsoft.com/office/word/2010/wordprocessingGroup" xmlns:wpi="http://schemas.microsoft.com/office/word/2010/wordprocessingInk" xmlns:wne="http://schemas.microsoft.com/office/word/2006/wordml" xmlns:wps="http://schemas.microsoft.com/office/word/2010/wordprocessingShape" mc:Ignorable="w14 wp14">
+<w:ftr xmlns:wpc="http://schemas.microsoft.com/office/word/2010/wordprocessingCanvas" xmlns:mo="http://schemas.microsoft.com/office/mac/office/2008/main" xmlns:mc="http://schemas.openxmlformats.org/markup-compatibility/2006" xmlns:mv="urn:schemas-microsoft-com:mac:vml" xmlns:o="urn:schemas-microsoft-com:office:office" xmlns:r="http://schemas.openxmlformats.org/officeDocument/2006/relationships" xmlns:m="http://schemas.openxmlformats.org/officeDocument/2006/math" xmlns:v="urn:schemas-microsoft-com:vml" xmlns:wp14="http://schemas.microsoft.com/office/word/2010/wordprocessingDrawing" xmlns:wp="http://schemas.openxmlformats.org/drawingml/2006/wordprocessingDrawing" xmlns:w10="urn:schemas-microsoft-com:office:word" xmlns:w="http://schemas.openxmlformats.org/wordprocessingml/2006/main" xmlns:w14="http://schemas.microsoft.com/office/word/2010/wordml" xmlns:wpg="http://schemas.microsoft.com/office/word/2010/wordprocessingGroup" xmlns:wpi="http://schemas.microsoft.com/office/word/2010/wordprocessingInk" xmlns:wne="http://schemas.microsoft.com/office/word/2006/wordml" xmlns:wps="http://schemas.microsoft.com/office/word/2010/wordprocessingShape" mc:Ignorable="w14 wp14">
   <w:sdt>
     <w:sdtPr>
       <w:id w:val="129290860"/>
@@ -12093,7 +10203,7 @@
           <w:rPr>
             <w:noProof/>
           </w:rPr>
-          <w:t>1</w:t>
+          <w:t>2</w:t>
         </w:r>
         <w:r>
           <w:rPr>
@@ -12113,7 +10223,7 @@
 </file>
 
 <file path=word/footnotes.xml><?xml version="1.0" encoding="utf-8"?>
-<w:footnotes xmlns:wpc="http://schemas.microsoft.com/office/word/2010/wordprocessingCanvas" xmlns:mc="http://schemas.openxmlformats.org/markup-compatibility/2006" xmlns:o="urn:schemas-microsoft-com:office:office" xmlns:r="http://schemas.openxmlformats.org/officeDocument/2006/relationships" xmlns:m="http://schemas.openxmlformats.org/officeDocument/2006/math" xmlns:v="urn:schemas-microsoft-com:vml" xmlns:wp14="http://schemas.microsoft.com/office/word/2010/wordprocessingDrawing" xmlns:wp="http://schemas.openxmlformats.org/drawingml/2006/wordprocessingDrawing" xmlns:w10="urn:schemas-microsoft-com:office:word" xmlns:w="http://schemas.openxmlformats.org/wordprocessingml/2006/main" xmlns:w14="http://schemas.microsoft.com/office/word/2010/wordml" xmlns:wpg="http://schemas.microsoft.com/office/word/2010/wordprocessingGroup" xmlns:wpi="http://schemas.microsoft.com/office/word/2010/wordprocessingInk" xmlns:wne="http://schemas.microsoft.com/office/word/2006/wordml" xmlns:wps="http://schemas.microsoft.com/office/word/2010/wordprocessingShape" mc:Ignorable="w14 wp14">
+<w:footnotes xmlns:wpc="http://schemas.microsoft.com/office/word/2010/wordprocessingCanvas" xmlns:mo="http://schemas.microsoft.com/office/mac/office/2008/main" xmlns:mc="http://schemas.openxmlformats.org/markup-compatibility/2006" xmlns:mv="urn:schemas-microsoft-com:mac:vml" xmlns:o="urn:schemas-microsoft-com:office:office" xmlns:r="http://schemas.openxmlformats.org/officeDocument/2006/relationships" xmlns:m="http://schemas.openxmlformats.org/officeDocument/2006/math" xmlns:v="urn:schemas-microsoft-com:vml" xmlns:wp14="http://schemas.microsoft.com/office/word/2010/wordprocessingDrawing" xmlns:wp="http://schemas.openxmlformats.org/drawingml/2006/wordprocessingDrawing" xmlns:w10="urn:schemas-microsoft-com:office:word" xmlns:w="http://schemas.openxmlformats.org/wordprocessingml/2006/main" xmlns:w14="http://schemas.microsoft.com/office/word/2010/wordml" xmlns:wpg="http://schemas.microsoft.com/office/word/2010/wordprocessingGroup" xmlns:wpi="http://schemas.microsoft.com/office/word/2010/wordprocessingInk" xmlns:wne="http://schemas.microsoft.com/office/word/2006/wordml" xmlns:wps="http://schemas.microsoft.com/office/word/2010/wordprocessingShape" mc:Ignorable="w14 wp14">
   <w:footnote w:type="separator" w:id="-1">
     <w:p>
       <w:r>
@@ -12189,7 +10299,7 @@
 </file>
 
 <file path=word/numbering.xml><?xml version="1.0" encoding="utf-8"?>
-<w:numbering xmlns:wpc="http://schemas.microsoft.com/office/word/2010/wordprocessingCanvas" xmlns:mc="http://schemas.openxmlformats.org/markup-compatibility/2006" xmlns:o="urn:schemas-microsoft-com:office:office" xmlns:r="http://schemas.openxmlformats.org/officeDocument/2006/relationships" xmlns:m="http://schemas.openxmlformats.org/officeDocument/2006/math" xmlns:v="urn:schemas-microsoft-com:vml" xmlns:wp14="http://schemas.microsoft.com/office/word/2010/wordprocessingDrawing" xmlns:wp="http://schemas.openxmlformats.org/drawingml/2006/wordprocessingDrawing" xmlns:w10="urn:schemas-microsoft-com:office:word" xmlns:w="http://schemas.openxmlformats.org/wordprocessingml/2006/main" xmlns:w14="http://schemas.microsoft.com/office/word/2010/wordml" xmlns:wpg="http://schemas.microsoft.com/office/word/2010/wordprocessingGroup" xmlns:wpi="http://schemas.microsoft.com/office/word/2010/wordprocessingInk" xmlns:wne="http://schemas.microsoft.com/office/word/2006/wordml" xmlns:wps="http://schemas.microsoft.com/office/word/2010/wordprocessingShape" mc:Ignorable="w14 wp14">
+<w:numbering xmlns:wpc="http://schemas.microsoft.com/office/word/2010/wordprocessingCanvas" xmlns:mo="http://schemas.microsoft.com/office/mac/office/2008/main" xmlns:mc="http://schemas.openxmlformats.org/markup-compatibility/2006" xmlns:mv="urn:schemas-microsoft-com:mac:vml" xmlns:o="urn:schemas-microsoft-com:office:office" xmlns:r="http://schemas.openxmlformats.org/officeDocument/2006/relationships" xmlns:m="http://schemas.openxmlformats.org/officeDocument/2006/math" xmlns:v="urn:schemas-microsoft-com:vml" xmlns:wp14="http://schemas.microsoft.com/office/word/2010/wordprocessingDrawing" xmlns:wp="http://schemas.openxmlformats.org/drawingml/2006/wordprocessingDrawing" xmlns:w10="urn:schemas-microsoft-com:office:word" xmlns:w="http://schemas.openxmlformats.org/wordprocessingml/2006/main" xmlns:w14="http://schemas.microsoft.com/office/word/2010/wordml" xmlns:wpg="http://schemas.microsoft.com/office/word/2010/wordprocessingGroup" xmlns:wpi="http://schemas.microsoft.com/office/word/2010/wordprocessingInk" xmlns:wne="http://schemas.microsoft.com/office/word/2006/wordml" xmlns:wps="http://schemas.microsoft.com/office/word/2010/wordprocessingShape" mc:Ignorable="w14 wp14">
   <w:abstractNum w:abstractNumId="0">
     <w:nsid w:val="03D06034"/>
     <w:multiLevelType w:val="hybridMultilevel"/>
@@ -14226,7 +12336,7 @@
     </w:rPrDefault>
     <w:pPrDefault/>
   </w:docDefaults>
-  <w:latentStyles w:defLockedState="0" w:defUIPriority="99" w:defSemiHidden="1" w:defUnhideWhenUsed="1" w:defQFormat="0" w:count="267">
+  <w:latentStyles w:defLockedState="0" w:defUIPriority="99" w:defSemiHidden="1" w:defUnhideWhenUsed="1" w:defQFormat="0" w:count="276">
     <w:lsdException w:name="Normal" w:semiHidden="0" w:uiPriority="0" w:unhideWhenUsed="0" w:qFormat="1"/>
     <w:lsdException w:name="heading 1" w:semiHidden="0" w:uiPriority="9" w:unhideWhenUsed="0" w:qFormat="1"/>
     <w:lsdException w:name="heading 2" w:uiPriority="9" w:qFormat="1"/>
@@ -14712,6 +12822,7 @@
     <w:uiPriority w:val="59"/>
     <w:rsid w:val="00D8455A"/>
     <w:tblPr>
+      <w:tblInd w:w="0" w:type="dxa"/>
       <w:tblBorders>
         <w:top w:val="single" w:sz="4" w:space="0" w:color="auto"/>
         <w:left w:val="single" w:sz="4" w:space="0" w:color="auto"/>
@@ -14720,6 +12831,12 @@
         <w:insideH w:val="single" w:sz="4" w:space="0" w:color="auto"/>
         <w:insideV w:val="single" w:sz="4" w:space="0" w:color="auto"/>
       </w:tblBorders>
+      <w:tblCellMar>
+        <w:top w:w="0" w:type="dxa"/>
+        <w:left w:w="108" w:type="dxa"/>
+        <w:bottom w:w="0" w:type="dxa"/>
+        <w:right w:w="108" w:type="dxa"/>
+      </w:tblCellMar>
     </w:tblPr>
   </w:style>
   <w:style w:type="character" w:customStyle="1" w:styleId="Heading1Char">
@@ -14942,7 +13059,7 @@
 </file>
 
 <file path=word/stylesWithEffects.xml><?xml version="1.0" encoding="utf-8"?>
-<w:styles xmlns:wpc="http://schemas.microsoft.com/office/word/2010/wordprocessingCanvas" xmlns:mc="http://schemas.openxmlformats.org/markup-compatibility/2006" xmlns:o="urn:schemas-microsoft-com:office:office" xmlns:r="http://schemas.openxmlformats.org/officeDocument/2006/relationships" xmlns:m="http://schemas.openxmlformats.org/officeDocument/2006/math" xmlns:v="urn:schemas-microsoft-com:vml" xmlns:wp14="http://schemas.microsoft.com/office/word/2010/wordprocessingDrawing" xmlns:wp="http://schemas.openxmlformats.org/drawingml/2006/wordprocessingDrawing" xmlns:w10="urn:schemas-microsoft-com:office:word" xmlns:w="http://schemas.openxmlformats.org/wordprocessingml/2006/main" xmlns:w14="http://schemas.microsoft.com/office/word/2010/wordml" xmlns:wpg="http://schemas.microsoft.com/office/word/2010/wordprocessingGroup" xmlns:wpi="http://schemas.microsoft.com/office/word/2010/wordprocessingInk" xmlns:wne="http://schemas.microsoft.com/office/word/2006/wordml" xmlns:wps="http://schemas.microsoft.com/office/word/2010/wordprocessingShape" mc:Ignorable="w14 wp14">
+<w:styles xmlns:wpc="http://schemas.microsoft.com/office/word/2010/wordprocessingCanvas" xmlns:mo="http://schemas.microsoft.com/office/mac/office/2008/main" xmlns:mc="http://schemas.openxmlformats.org/markup-compatibility/2006" xmlns:mv="urn:schemas-microsoft-com:mac:vml" xmlns:o="urn:schemas-microsoft-com:office:office" xmlns:r="http://schemas.openxmlformats.org/officeDocument/2006/relationships" xmlns:m="http://schemas.openxmlformats.org/officeDocument/2006/math" xmlns:v="urn:schemas-microsoft-com:vml" xmlns:wp14="http://schemas.microsoft.com/office/word/2010/wordprocessingDrawing" xmlns:wp="http://schemas.openxmlformats.org/drawingml/2006/wordprocessingDrawing" xmlns:w10="urn:schemas-microsoft-com:office:word" xmlns:w="http://schemas.openxmlformats.org/wordprocessingml/2006/main" xmlns:w14="http://schemas.microsoft.com/office/word/2010/wordml" xmlns:wpg="http://schemas.microsoft.com/office/word/2010/wordprocessingGroup" xmlns:wpi="http://schemas.microsoft.com/office/word/2010/wordprocessingInk" xmlns:wne="http://schemas.microsoft.com/office/word/2006/wordml" xmlns:wps="http://schemas.microsoft.com/office/word/2010/wordprocessingShape" mc:Ignorable="w14 wp14">
   <w:docDefaults>
     <w:rPrDefault>
       <w:rPr>
@@ -14954,7 +13071,7 @@
     </w:rPrDefault>
     <w:pPrDefault/>
   </w:docDefaults>
-  <w:latentStyles w:defLockedState="0" w:defUIPriority="99" w:defSemiHidden="1" w:defUnhideWhenUsed="1" w:defQFormat="0" w:count="267">
+  <w:latentStyles w:defLockedState="0" w:defUIPriority="99" w:defSemiHidden="1" w:defUnhideWhenUsed="1" w:defQFormat="0" w:count="276">
     <w:lsdException w:name="Normal" w:semiHidden="0" w:uiPriority="0" w:unhideWhenUsed="0" w:qFormat="1"/>
     <w:lsdException w:name="heading 1" w:semiHidden="0" w:uiPriority="9" w:unhideWhenUsed="0" w:qFormat="1"/>
     <w:lsdException w:name="heading 2" w:uiPriority="9" w:qFormat="1"/>
@@ -15440,6 +13557,7 @@
     <w:uiPriority w:val="59"/>
     <w:rsid w:val="00D8455A"/>
     <w:tblPr>
+      <w:tblInd w:w="0" w:type="dxa"/>
       <w:tblBorders>
         <w:top w:val="single" w:sz="4" w:space="0" w:color="auto"/>
         <w:left w:val="single" w:sz="4" w:space="0" w:color="auto"/>
@@ -15448,6 +13566,12 @@
         <w:insideH w:val="single" w:sz="4" w:space="0" w:color="auto"/>
         <w:insideV w:val="single" w:sz="4" w:space="0" w:color="auto"/>
       </w:tblBorders>
+      <w:tblCellMar>
+        <w:top w:w="0" w:type="dxa"/>
+        <w:left w:w="108" w:type="dxa"/>
+        <w:bottom w:w="0" w:type="dxa"/>
+        <w:right w:w="108" w:type="dxa"/>
+      </w:tblCellMar>
     </w:tblPr>
   </w:style>
   <w:style w:type="character" w:customStyle="1" w:styleId="Heading1Char">
@@ -15994,7 +14118,7 @@
 </file>
 
 <file path=customXml/itemProps1.xml><?xml version="1.0" encoding="utf-8"?>
-<ds:datastoreItem xmlns:ds="http://schemas.openxmlformats.org/officeDocument/2006/customXml" ds:itemID="{A04C5A5C-A3FC-4D1D-A3AB-F8CB27AE5787}">
+<ds:datastoreItem xmlns:ds="http://schemas.openxmlformats.org/officeDocument/2006/customXml" ds:itemID="{AB52238C-6552-8043-9A0C-9B37982470D7}">
   <ds:schemaRefs>
     <ds:schemaRef ds:uri="http://schemas.openxmlformats.org/officeDocument/2006/bibliography"/>
   </ds:schemaRefs>

</xml_diff>